<commit_message>
Control de permisos y documentación en Reservas de Cursos
</commit_message>
<xml_diff>
--- a/DocumentacionTFG.docx
+++ b/DocumentacionTFG.docx
@@ -8,7 +8,7 @@
           <w:noProof/>
           <w:lang w:eastAsia="es-ES"/>
         </w:rPr>
-        <w:object w:dxaOrig="0" w:dyaOrig="0">
+        <w:object w:dxaOrig="1440" w:dyaOrig="1440">
           <v:shapetype id="_x0000_t75" coordsize="21600,21600" o:spt="75" o:preferrelative="t" path="m@4@5l@4@11@9@11@9@5xe" filled="f" stroked="f">
             <v:stroke joinstyle="miter"/>
             <v:formulas>
@@ -33,7 +33,7 @@
             <v:imagedata r:id="rId6" o:title=""/>
             <w10:wrap type="topAndBottom"/>
           </v:shape>
-          <o:OLEObject Type="Embed" ProgID="Word.Picture.8" ShapeID="_x0000_s1029" DrawAspect="Content" ObjectID="_1587317818" r:id="rId7"/>
+          <o:OLEObject Type="Embed" ProgID="Word.Picture.8" ShapeID="_x0000_s1029" DrawAspect="Content" ObjectID="_1587812585" r:id="rId7"/>
         </w:object>
       </w:r>
     </w:p>
@@ -800,6 +800,10 @@
           </mc:Choice>
           <mc:Fallback>
             <w:pict>
+              <v:shapetype id="_x0000_t202" coordsize="21600,21600" o:spt="202" path="m,l,21600r21600,l21600,xe">
+                <v:stroke joinstyle="miter"/>
+                <v:path gradientshapeok="t" o:connecttype="rect"/>
+              </v:shapetype>
               <v:shape id="Cuadro de texto 3" o:spid="_x0000_s1028" type="#_x0000_t202" style="position:absolute;left:0;text-align:left;margin-left:-3.5pt;margin-top:5.15pt;width:431.95pt;height:151.15pt;z-index:251659264;visibility:visible;mso-wrap-style:square;mso-width-percent:0;mso-height-percent:0;mso-wrap-distance-left:0;mso-wrap-distance-top:0;mso-wrap-distance-right:7.05pt;mso-wrap-distance-bottom:0;mso-position-horizontal:absolute;mso-position-horizontal-relative:margin;mso-position-vertical:absolute;mso-position-vertical-relative:text;mso-width-percent:0;mso-height-percent:0;mso-width-relative:page;mso-height-relative:page;v-text-anchor:top" o:gfxdata="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" stroked="f">
                 <v:fill opacity="0"/>
                 <v:textbox inset="0,0,0,0">
@@ -7143,43 +7147,38 @@
       </w:r>
       <w:proofErr w:type="spellEnd"/>
       <w:r>
-        <w:t xml:space="preserve"> 5 y PHP 5. Se debe crear una base de datos que permita acceder a la aplicación base y posteriormente completar o añadir las nuevas funcionalidades necesarios para el proyecto.</w:t>
-      </w:r>
-      <w:bookmarkStart w:id="34" w:name="_GoBack"/>
+        <w:t xml:space="preserve"> 5 y PHP 5. Se debe crear una base de datos que permita acceder a la aplicación base y posteriormente completar o añadir las nuevas funcionalidades necesarios para el proyecto. </w:t>
+      </w:r>
+    </w:p>
+    <w:p>
+      <w:pPr>
+        <w:pStyle w:val="Ttulo1"/>
+      </w:pPr>
+      <w:bookmarkStart w:id="34" w:name="_Toc513389353"/>
+      <w:r>
+        <w:t>Especificación y Análisis de R</w:t>
+      </w:r>
+      <w:r>
+        <w:t>equisitos</w:t>
+      </w:r>
       <w:bookmarkEnd w:id="34"/>
-      <w:r>
-        <w:t xml:space="preserve"> </w:t>
-      </w:r>
-    </w:p>
-    <w:p>
-      <w:pPr>
-        <w:pStyle w:val="Ttulo1"/>
-      </w:pPr>
-      <w:bookmarkStart w:id="35" w:name="_Toc513389353"/>
-      <w:r>
-        <w:t>Especificación y Análisis de R</w:t>
-      </w:r>
-      <w:r>
-        <w:t>equisitos</w:t>
+    </w:p>
+    <w:p/>
+    <w:p>
+      <w:r>
+        <w:t xml:space="preserve">En esta sección se muestra el modelo de dominio, los requisitos funcionales y no funcionales y los diagramas de casos de uso de la aplicación, que son básicos en la metodología de desarrollo RUP. </w:t>
+      </w:r>
+    </w:p>
+    <w:p/>
+    <w:p>
+      <w:pPr>
+        <w:pStyle w:val="Ttulo2"/>
+      </w:pPr>
+      <w:bookmarkStart w:id="35" w:name="_Toc513389354"/>
+      <w:r>
+        <w:t>Modelo de Dominio</w:t>
       </w:r>
       <w:bookmarkEnd w:id="35"/>
-    </w:p>
-    <w:p/>
-    <w:p>
-      <w:r>
-        <w:t xml:space="preserve">En esta sección se muestra el modelo de dominio, los requisitos funcionales y no funcionales y los diagramas de casos de uso de la aplicación, que son básicos en la metodología de desarrollo RUP. </w:t>
-      </w:r>
-    </w:p>
-    <w:p/>
-    <w:p>
-      <w:pPr>
-        <w:pStyle w:val="Ttulo2"/>
-      </w:pPr>
-      <w:bookmarkStart w:id="36" w:name="_Toc513389354"/>
-      <w:r>
-        <w:t>Modelo de Dominio</w:t>
-      </w:r>
-      <w:bookmarkEnd w:id="36"/>
     </w:p>
     <w:p/>
     <w:p>
@@ -7237,19 +7236,65 @@
       <w:pPr>
         <w:pStyle w:val="Ttulo2"/>
       </w:pPr>
-      <w:bookmarkStart w:id="37" w:name="_Toc513389355"/>
+      <w:bookmarkStart w:id="36" w:name="_Toc513389355"/>
       <w:r>
         <w:t>Análisis de Requisitos</w:t>
       </w:r>
+      <w:bookmarkEnd w:id="36"/>
+    </w:p>
+    <w:p/>
+    <w:p>
+      <w:r>
+        <w:t>Clasificamos los requisitos en funcionales y no funcionales, en los funcionales, se declararán los servicios que proveerá el sistema, mientras que en los no funcionales se definirán criterios para evaluar la calidad de la aplicación</w:t>
+      </w:r>
+      <w:r>
+        <w:t>.</w:t>
+      </w:r>
+    </w:p>
+    <w:p/>
+    <w:p>
+      <w:pPr>
+        <w:pStyle w:val="Ttulo3"/>
+      </w:pPr>
+      <w:bookmarkStart w:id="37" w:name="_Toc513389356"/>
+      <w:r>
+        <w:t>Requisitos no Funcionales</w:t>
+      </w:r>
       <w:bookmarkEnd w:id="37"/>
     </w:p>
     <w:p/>
     <w:p>
       <w:r>
-        <w:t>Clasificamos los requisitos en funcionales y no funcionales, en los funcionales, se declararán los servicios que proveerá el sistema, mientras que en los no funcionales se definirán criterios para evaluar la calidad de la aplicación</w:t>
-      </w:r>
-      <w:r>
-        <w:t>.</w:t>
+        <w:t xml:space="preserve">RNF1 </w:t>
+      </w:r>
+      <w:r>
+        <w:t>Debe funcionar correctamente con independencia del sistema operativo</w:t>
+      </w:r>
+      <w:r>
+        <w:t xml:space="preserve"> y navegador</w:t>
+      </w:r>
+      <w:r>
+        <w:t xml:space="preserve"> en el que se utilice.</w:t>
+      </w:r>
+    </w:p>
+    <w:p>
+      <w:r>
+        <w:t>RNF2 Debe tener una interfaz adaptada a dispositivos móviles.</w:t>
+      </w:r>
+    </w:p>
+    <w:p>
+      <w:r>
+        <w:t>RNF3 Debe ser fácil de entender y emplear por los usuarios.</w:t>
+      </w:r>
+    </w:p>
+    <w:p>
+      <w:r>
+        <w:t>RNF4 La curva de aprendizaje para que el usuario pueda manejar la aplicación con soltura debe ser baja.</w:t>
+      </w:r>
+    </w:p>
+    <w:p>
+      <w:r>
+        <w:t>RNF5 Debe contar con manuales de usuario.</w:t>
       </w:r>
     </w:p>
     <w:p/>
@@ -7257,57 +7302,11 @@
       <w:pPr>
         <w:pStyle w:val="Ttulo3"/>
       </w:pPr>
-      <w:bookmarkStart w:id="38" w:name="_Toc513389356"/>
-      <w:r>
-        <w:t>Requisitos no Funcionales</w:t>
+      <w:bookmarkStart w:id="38" w:name="_Toc513389357"/>
+      <w:r>
+        <w:t>Requisitos Funcionales</w:t>
       </w:r>
       <w:bookmarkEnd w:id="38"/>
-    </w:p>
-    <w:p/>
-    <w:p>
-      <w:r>
-        <w:t xml:space="preserve">RNF1 </w:t>
-      </w:r>
-      <w:r>
-        <w:t>Debe funcionar correctamente con independencia del sistema operativo</w:t>
-      </w:r>
-      <w:r>
-        <w:t xml:space="preserve"> y navegador</w:t>
-      </w:r>
-      <w:r>
-        <w:t xml:space="preserve"> en el que se utilice.</w:t>
-      </w:r>
-    </w:p>
-    <w:p>
-      <w:r>
-        <w:t>RNF2 Debe tener una interfaz adaptada a dispositivos móviles.</w:t>
-      </w:r>
-    </w:p>
-    <w:p>
-      <w:r>
-        <w:t>RNF3 Debe ser fácil de entender y emplear por los usuarios.</w:t>
-      </w:r>
-    </w:p>
-    <w:p>
-      <w:r>
-        <w:t>RNF4 La curva de aprendizaje para que el usuario pueda manejar la aplicación con soltura debe ser baja.</w:t>
-      </w:r>
-    </w:p>
-    <w:p>
-      <w:r>
-        <w:t>RNF5 Debe contar con manuales de usuario.</w:t>
-      </w:r>
-    </w:p>
-    <w:p/>
-    <w:p>
-      <w:pPr>
-        <w:pStyle w:val="Ttulo3"/>
-      </w:pPr>
-      <w:bookmarkStart w:id="39" w:name="_Toc513389357"/>
-      <w:r>
-        <w:t>Requisitos Funcionales</w:t>
-      </w:r>
-      <w:bookmarkEnd w:id="39"/>
     </w:p>
     <w:p/>
     <w:p>
@@ -9805,11 +9804,11 @@
       <w:pPr>
         <w:pStyle w:val="Ttulo2"/>
       </w:pPr>
-      <w:bookmarkStart w:id="40" w:name="_Toc513389358"/>
+      <w:bookmarkStart w:id="39" w:name="_Toc513389358"/>
       <w:r>
         <w:t>Casos de Uso</w:t>
       </w:r>
-      <w:bookmarkEnd w:id="40"/>
+      <w:bookmarkEnd w:id="39"/>
     </w:p>
     <w:p/>
     <w:p>
@@ -15315,7 +15314,7 @@
       <w:pPr>
         <w:pStyle w:val="Ttulo1"/>
       </w:pPr>
-      <w:bookmarkStart w:id="41" w:name="_Toc513389359"/>
+      <w:bookmarkStart w:id="40" w:name="_Toc513389359"/>
       <w:r>
         <w:t xml:space="preserve">Diseño del </w:t>
       </w:r>
@@ -15325,36 +15324,36 @@
       <w:r>
         <w:t>oftware</w:t>
       </w:r>
+      <w:bookmarkEnd w:id="40"/>
+    </w:p>
+    <w:p/>
+    <w:p>
+      <w:r>
+        <w:t>En esta sección se presentan tanto el diseño dinámico, que nos permitirá describir el comportamiento del sistema a lo largo del tiempo, como el</w:t>
+      </w:r>
+      <w:r>
+        <w:t xml:space="preserve"> diseño</w:t>
+      </w:r>
+      <w:r>
+        <w:t xml:space="preserve"> estático de la aplicación</w:t>
+      </w:r>
+      <w:r>
+        <w:t>, que recabará los requerimientos y le dará forma a la estructura del sistema</w:t>
+      </w:r>
+      <w:r>
+        <w:t xml:space="preserve">. </w:t>
+      </w:r>
+    </w:p>
+    <w:p/>
+    <w:p>
+      <w:pPr>
+        <w:pStyle w:val="Ttulo2"/>
+      </w:pPr>
+      <w:bookmarkStart w:id="41" w:name="_Toc513389360"/>
+      <w:r>
+        <w:t>Diseño Dinámico</w:t>
+      </w:r>
       <w:bookmarkEnd w:id="41"/>
-    </w:p>
-    <w:p/>
-    <w:p>
-      <w:r>
-        <w:t>En esta sección se presentan tanto el diseño dinámico, que nos permitirá describir el comportamiento del sistema a lo largo del tiempo, como el</w:t>
-      </w:r>
-      <w:r>
-        <w:t xml:space="preserve"> diseño</w:t>
-      </w:r>
-      <w:r>
-        <w:t xml:space="preserve"> estático de la aplicación</w:t>
-      </w:r>
-      <w:r>
-        <w:t>, que recabará los requerimientos y le dará forma a la estructura del sistema</w:t>
-      </w:r>
-      <w:r>
-        <w:t xml:space="preserve">. </w:t>
-      </w:r>
-    </w:p>
-    <w:p/>
-    <w:p>
-      <w:pPr>
-        <w:pStyle w:val="Ttulo2"/>
-      </w:pPr>
-      <w:bookmarkStart w:id="42" w:name="_Toc513389360"/>
-      <w:r>
-        <w:t>Diseño Dinámico</w:t>
-      </w:r>
-      <w:bookmarkEnd w:id="42"/>
     </w:p>
     <w:p/>
     <w:p>
@@ -15846,11 +15845,11 @@
       <w:pPr>
         <w:pStyle w:val="Ttulo2"/>
       </w:pPr>
-      <w:bookmarkStart w:id="43" w:name="_Toc513389361"/>
+      <w:bookmarkStart w:id="42" w:name="_Toc513389361"/>
       <w:r>
         <w:t>Diseño Estático</w:t>
       </w:r>
-      <w:bookmarkEnd w:id="43"/>
+      <w:bookmarkEnd w:id="42"/>
     </w:p>
     <w:p>
       <w:r>
@@ -16031,7 +16030,7 @@
       <w:pPr>
         <w:pStyle w:val="Ttulo1"/>
       </w:pPr>
-      <w:bookmarkStart w:id="44" w:name="_Toc513389362"/>
+      <w:bookmarkStart w:id="43" w:name="_Toc513389362"/>
       <w:r>
         <w:lastRenderedPageBreak/>
         <w:t>Gestión de Datos e I</w:t>
@@ -16039,45 +16038,45 @@
       <w:r>
         <w:t>nformación</w:t>
       </w:r>
+      <w:bookmarkEnd w:id="43"/>
+    </w:p>
+    <w:p/>
+    <w:p>
+      <w:r>
+        <w:t>Para la gestión de datos</w:t>
+      </w:r>
+      <w:r>
+        <w:t>,</w:t>
+      </w:r>
+      <w:r>
+        <w:t xml:space="preserve"> se ha empleado el sistem</w:t>
+      </w:r>
+      <w:r>
+        <w:t xml:space="preserve">a gestor de base de datos </w:t>
+      </w:r>
+      <w:proofErr w:type="spellStart"/>
+      <w:r>
+        <w:t>MySQL</w:t>
+      </w:r>
+      <w:proofErr w:type="spellEnd"/>
+      <w:r>
+        <w:t>. En las siguientes páginas se muestra el diagrama entidad-relación de la base de datos y la estructura física de cada una de las tablas resultantes.</w:t>
+      </w:r>
+    </w:p>
+    <w:p>
+      <w:r>
+        <w:t xml:space="preserve"> </w:t>
+      </w:r>
+    </w:p>
+    <w:p>
+      <w:pPr>
+        <w:pStyle w:val="Ttulo2"/>
+      </w:pPr>
+      <w:bookmarkStart w:id="44" w:name="_Toc513389363"/>
+      <w:r>
+        <w:t>Diagrama Entidad-Relación</w:t>
+      </w:r>
       <w:bookmarkEnd w:id="44"/>
-    </w:p>
-    <w:p/>
-    <w:p>
-      <w:r>
-        <w:t>Para la gestión de datos</w:t>
-      </w:r>
-      <w:r>
-        <w:t>,</w:t>
-      </w:r>
-      <w:r>
-        <w:t xml:space="preserve"> se ha empleado el sistem</w:t>
-      </w:r>
-      <w:r>
-        <w:t xml:space="preserve">a gestor de base de datos </w:t>
-      </w:r>
-      <w:proofErr w:type="spellStart"/>
-      <w:r>
-        <w:t>MySQL</w:t>
-      </w:r>
-      <w:proofErr w:type="spellEnd"/>
-      <w:r>
-        <w:t>. En las siguientes páginas se muestra el diagrama entidad-relación de la base de datos y la estructura física de cada una de las tablas resultantes.</w:t>
-      </w:r>
-    </w:p>
-    <w:p>
-      <w:r>
-        <w:t xml:space="preserve"> </w:t>
-      </w:r>
-    </w:p>
-    <w:p>
-      <w:pPr>
-        <w:pStyle w:val="Ttulo2"/>
-      </w:pPr>
-      <w:bookmarkStart w:id="45" w:name="_Toc513389363"/>
-      <w:r>
-        <w:t>Diagrama Entidad-Relación</w:t>
-      </w:r>
-      <w:bookmarkEnd w:id="45"/>
     </w:p>
     <w:p/>
     <w:p>
@@ -16169,11 +16168,11 @@
       <w:pPr>
         <w:pStyle w:val="Ttulo2"/>
       </w:pPr>
-      <w:bookmarkStart w:id="46" w:name="_Toc513389364"/>
+      <w:bookmarkStart w:id="45" w:name="_Toc513389364"/>
       <w:r>
         <w:t>Estructura Física de las Tablas</w:t>
       </w:r>
-      <w:bookmarkEnd w:id="46"/>
+      <w:bookmarkEnd w:id="45"/>
     </w:p>
     <w:p/>
     <w:p>
@@ -22944,36 +22943,36 @@
       <w:pPr>
         <w:pStyle w:val="Ttulo1"/>
       </w:pPr>
-      <w:bookmarkStart w:id="47" w:name="_Toc513389365"/>
+      <w:bookmarkStart w:id="46" w:name="_Toc513389365"/>
       <w:r>
         <w:t>Pruebas Llevadas a C</w:t>
       </w:r>
       <w:r>
         <w:t>abo</w:t>
       </w:r>
+      <w:bookmarkEnd w:id="46"/>
+    </w:p>
+    <w:p/>
+    <w:p>
+      <w:r>
+        <w:t xml:space="preserve">Se detallan las pruebas de caja negra y caja blanca realizadas para cada uno de los requisitos funcionales definidos en los apartados anteriores. </w:t>
+      </w:r>
+    </w:p>
+    <w:p>
+      <w:r>
+        <w:t>Para cada tipo de prueba se presentan dos tablas, una con su definición y otra con su comprobación y valoración de los resultados obtenidos.</w:t>
+      </w:r>
+    </w:p>
+    <w:p/>
+    <w:p>
+      <w:pPr>
+        <w:pStyle w:val="Ttulo2"/>
+      </w:pPr>
+      <w:bookmarkStart w:id="47" w:name="_Toc513389366"/>
+      <w:r>
+        <w:t>Gestionar Usuario</w:t>
+      </w:r>
       <w:bookmarkEnd w:id="47"/>
-    </w:p>
-    <w:p/>
-    <w:p>
-      <w:r>
-        <w:t xml:space="preserve">Se detallan las pruebas de caja negra y caja blanca realizadas para cada uno de los requisitos funcionales definidos en los apartados anteriores. </w:t>
-      </w:r>
-    </w:p>
-    <w:p>
-      <w:r>
-        <w:t>Para cada tipo de prueba se presentan dos tablas, una con su definición y otra con su comprobación y valoración de los resultados obtenidos.</w:t>
-      </w:r>
-    </w:p>
-    <w:p/>
-    <w:p>
-      <w:pPr>
-        <w:pStyle w:val="Ttulo2"/>
-      </w:pPr>
-      <w:bookmarkStart w:id="48" w:name="_Toc513389366"/>
-      <w:r>
-        <w:t>Gestionar Usuario</w:t>
-      </w:r>
-      <w:bookmarkEnd w:id="48"/>
     </w:p>
     <w:p>
       <w:pPr>
@@ -39542,7 +39541,7 @@
       <w:pPr>
         <w:pStyle w:val="Ttulo1"/>
       </w:pPr>
-      <w:bookmarkStart w:id="49" w:name="_Toc513389367"/>
+      <w:bookmarkStart w:id="48" w:name="_Toc513389367"/>
       <w:r>
         <w:t>Manual de</w:t>
       </w:r>
@@ -39552,20 +39551,20 @@
       <w:r>
         <w:t>suario</w:t>
       </w:r>
+      <w:bookmarkEnd w:id="48"/>
+    </w:p>
+    <w:p>
+      <w:pPr>
+        <w:pStyle w:val="Ttulo1"/>
+      </w:pPr>
+      <w:bookmarkStart w:id="49" w:name="_Toc513389368"/>
+      <w:r>
+        <w:t>Principales A</w:t>
+      </w:r>
+      <w:r>
+        <w:t>portaciones</w:t>
+      </w:r>
       <w:bookmarkEnd w:id="49"/>
-    </w:p>
-    <w:p>
-      <w:pPr>
-        <w:pStyle w:val="Ttulo1"/>
-      </w:pPr>
-      <w:bookmarkStart w:id="50" w:name="_Toc513389368"/>
-      <w:r>
-        <w:t>Principales A</w:t>
-      </w:r>
-      <w:r>
-        <w:t>portaciones</w:t>
-      </w:r>
-      <w:bookmarkEnd w:id="50"/>
     </w:p>
     <w:p/>
     <w:p>
@@ -39689,14 +39688,8 @@
       <w:r>
         <w:t>r</w:t>
       </w:r>
-      <w:r>
-        <w:lastRenderedPageBreak/>
-        <w:pict>
-          <v:shape id="_x0000_i1027" type="#_x0000_t75" style="width:424.55pt;height:199pt">
-            <v:imagedata r:id="rId26" o:title="arquiecturaClienteServidor"/>
-          </v:shape>
-        </w:pict>
-      </w:r>
+      <w:bookmarkStart w:id="50" w:name="_GoBack"/>
+      <w:bookmarkEnd w:id="50"/>
       <w:r>
         <w:t xml:space="preserve"> también a estos últimos </w:t>
       </w:r>
@@ -42402,7 +42395,7 @@
 </file>
 
 <file path=customXml/itemProps1.xml><?xml version="1.0" encoding="utf-8"?>
-<ds:datastoreItem xmlns:ds="http://schemas.openxmlformats.org/officeDocument/2006/customXml" ds:itemID="{2BE8FCCA-1EEC-4271-9F0A-0F9F1E77D5AE}">
+<ds:datastoreItem xmlns:ds="http://schemas.openxmlformats.org/officeDocument/2006/customXml" ds:itemID="{3C19860F-B539-4709-82DB-2DD347093C06}">
   <ds:schemaRefs>
     <ds:schemaRef ds:uri="http://schemas.openxmlformats.org/officeDocument/2006/bibliography"/>
   </ds:schemaRefs>

</xml_diff>

<commit_message>
Modificado acceso a la aplicacion
Eliminado entry controllor y sus vistas, se pasa todo al controlador de usuario y a las vistas de usuario
</commit_message>
<xml_diff>
--- a/DocumentacionTFG.docx
+++ b/DocumentacionTFG.docx
@@ -33,7 +33,7 @@
             <v:imagedata r:id="rId6" o:title=""/>
             <w10:wrap type="topAndBottom"/>
           </v:shape>
-          <o:OLEObject Type="Embed" ProgID="Word.Picture.8" ShapeID="_x0000_s1029" DrawAspect="Content" ObjectID="_1587812585" r:id="rId7"/>
+          <o:OLEObject Type="Embed" ProgID="Word.Picture.8" ShapeID="_x0000_s1029" DrawAspect="Content" ObjectID="_1587976520" r:id="rId7"/>
         </w:object>
       </w:r>
     </w:p>
@@ -7311,25 +7311,6 @@
     <w:p/>
     <w:p>
       <w:r>
-        <w:t>RF1 Autenticar Usuario</w:t>
-      </w:r>
-    </w:p>
-    <w:p>
-      <w:r>
-        <w:tab/>
-        <w:t>Actores involucrados: Administrador, Entrenador, Alumno, Competidor</w:t>
-      </w:r>
-    </w:p>
-    <w:p>
-      <w:pPr>
-        <w:ind w:left="708"/>
-      </w:pPr>
-      <w:r>
-        <w:t>Descripción: Permite al usuario acceder al sistema introduciendo sus credenciales de acceso (nombre de usuario y contraseña).</w:t>
-      </w:r>
-    </w:p>
-    <w:p>
-      <w:r>
         <w:t>RF2</w:t>
       </w:r>
       <w:r>
@@ -7509,11 +7490,47 @@
         <w:ind w:left="708"/>
       </w:pPr>
       <w:r>
+        <w:t>RF2</w:t>
+      </w:r>
+      <w:r>
+        <w:t xml:space="preserve">.6 Buscar Usuarios </w:t>
+      </w:r>
+    </w:p>
+    <w:p>
+      <w:pPr>
+        <w:ind w:left="708" w:firstLine="708"/>
+      </w:pPr>
+      <w:r>
+        <w:t>Actores involucrados:</w:t>
+      </w:r>
+      <w:r>
+        <w:t xml:space="preserve"> </w:t>
+      </w:r>
+      <w:r>
+        <w:t>Administrador, Entrenador.</w:t>
+      </w:r>
+    </w:p>
+    <w:p>
+      <w:pPr>
+        <w:ind w:left="1416"/>
+      </w:pPr>
+      <w:r>
+        <w:t xml:space="preserve">Descripción: Permite buscar usuarios que encajen con los parámetros de búsqueda indicados. </w:t>
+      </w:r>
+    </w:p>
+    <w:p>
+      <w:pPr>
+        <w:ind w:left="708"/>
+      </w:pPr>
+      <w:r>
         <w:lastRenderedPageBreak/>
         <w:t>RF2</w:t>
       </w:r>
       <w:r>
-        <w:t xml:space="preserve">.6 Buscar Usuarios </w:t>
+        <w:t>.7 Ver Perfil</w:t>
+      </w:r>
+      <w:r>
+        <w:tab/>
       </w:r>
     </w:p>
     <w:p>
@@ -7521,13 +7538,269 @@
         <w:ind w:left="708" w:firstLine="708"/>
       </w:pPr>
       <w:r>
+        <w:t>Actores involucrados: Administrador, Entrenador, Alumno, Competidor.</w:t>
+      </w:r>
+    </w:p>
+    <w:p>
+      <w:pPr>
+        <w:ind w:left="1416"/>
+      </w:pPr>
+      <w:r>
+        <w:t>Descripción: Permite ver en detalle los datos del usuario que haya iniciado sesión en el sistema.</w:t>
+      </w:r>
+      <w:r>
+        <w:t xml:space="preserve"> </w:t>
+      </w:r>
+    </w:p>
+    <w:p>
+      <w:r>
+        <w:tab/>
+        <w:t xml:space="preserve">RF2.8 </w:t>
+      </w:r>
+      <w:r>
+        <w:t>Autenticar Usuario</w:t>
+      </w:r>
+    </w:p>
+    <w:p>
+      <w:r>
+        <w:tab/>
+      </w:r>
+      <w:r>
+        <w:tab/>
+      </w:r>
+      <w:r>
+        <w:t>Actores involucrados: Administrador, Entrenador, Alumno, Competidor</w:t>
+      </w:r>
+    </w:p>
+    <w:p>
+      <w:pPr>
+        <w:ind w:left="1416"/>
+      </w:pPr>
+      <w:r>
+        <w:t>Descripción: Permite al usuario acceder al sistema introduciendo sus credenciales de acceso (nombre de usuario y contraseña).</w:t>
+      </w:r>
+    </w:p>
+    <w:p/>
+    <w:p>
+      <w:r>
+        <w:t>R</w:t>
+      </w:r>
+      <w:r>
+        <w:t>F3</w:t>
+      </w:r>
+      <w:r>
+        <w:t xml:space="preserve"> Gestionar Espacios</w:t>
+      </w:r>
+    </w:p>
+    <w:p>
+      <w:pPr>
+        <w:ind w:left="708"/>
+      </w:pPr>
+      <w:r>
+        <w:t>RF</w:t>
+      </w:r>
+      <w:r>
+        <w:t>3</w:t>
+      </w:r>
+      <w:r>
+        <w:t xml:space="preserve">.1 Listar Espacios </w:t>
+      </w:r>
+    </w:p>
+    <w:p>
+      <w:pPr>
+        <w:ind w:left="708" w:firstLine="708"/>
+      </w:pPr>
+      <w:r>
+        <w:t>Actores involucrados: Administrador, Entrenador</w:t>
+      </w:r>
+    </w:p>
+    <w:p>
+      <w:pPr>
+        <w:ind w:left="708" w:firstLine="708"/>
+      </w:pPr>
+      <w:r>
+        <w:t>Descripción:</w:t>
+      </w:r>
+      <w:r>
+        <w:t xml:space="preserve"> </w:t>
+      </w:r>
+      <w:r>
+        <w:t>Permite listar todos los espacios del sistema.</w:t>
+      </w:r>
+      <w:r>
+        <w:t xml:space="preserve"> </w:t>
+      </w:r>
+    </w:p>
+    <w:p>
+      <w:pPr>
+        <w:ind w:left="2124" w:hanging="1416"/>
+      </w:pPr>
+      <w:r>
+        <w:t>RF</w:t>
+      </w:r>
+      <w:r>
+        <w:t>3</w:t>
+      </w:r>
+      <w:r>
+        <w:t xml:space="preserve">.2 Ver Espacio </w:t>
+      </w:r>
+    </w:p>
+    <w:p>
+      <w:pPr>
+        <w:ind w:left="708" w:firstLine="708"/>
+      </w:pPr>
+      <w:r>
+        <w:t>Actores involucrados: Administrador, Entrenador</w:t>
+      </w:r>
+    </w:p>
+    <w:p>
+      <w:pPr>
+        <w:ind w:left="708" w:firstLine="708"/>
+      </w:pPr>
+      <w:r>
+        <w:t>Descripción:</w:t>
+      </w:r>
+      <w:r>
+        <w:t xml:space="preserve"> </w:t>
+      </w:r>
+      <w:r>
+        <w:t>Permite ver en detalle los datos del espacio seleccionado.</w:t>
+      </w:r>
+    </w:p>
+    <w:p>
+      <w:pPr>
+        <w:ind w:left="708"/>
+      </w:pPr>
+      <w:r>
+        <w:t>RF</w:t>
+      </w:r>
+      <w:r>
+        <w:t>3</w:t>
+      </w:r>
+      <w:r>
+        <w:t xml:space="preserve">.3 Crear Espacio </w:t>
+      </w:r>
+    </w:p>
+    <w:p>
+      <w:pPr>
+        <w:ind w:left="708" w:firstLine="708"/>
+      </w:pPr>
+      <w:r>
+        <w:t>Actores involucrados: Administrador</w:t>
+      </w:r>
+    </w:p>
+    <w:p>
+      <w:pPr>
+        <w:ind w:left="708" w:firstLine="708"/>
+      </w:pPr>
+      <w:r>
+        <w:t>Descripción:</w:t>
+      </w:r>
+      <w:r>
+        <w:t xml:space="preserve"> </w:t>
+      </w:r>
+      <w:r>
+        <w:t>Permite crear un nuevo espacio en el sistema.</w:t>
+      </w:r>
+    </w:p>
+    <w:p>
+      <w:pPr>
+        <w:ind w:left="708"/>
+      </w:pPr>
+      <w:r>
+        <w:t>RF</w:t>
+      </w:r>
+      <w:r>
+        <w:t>3</w:t>
+      </w:r>
+      <w:r>
+        <w:t xml:space="preserve">.4 Modificar Espacio </w:t>
+      </w:r>
+    </w:p>
+    <w:p>
+      <w:pPr>
+        <w:ind w:left="708" w:firstLine="708"/>
+      </w:pPr>
+      <w:r>
         <w:t>Actores involucrados:</w:t>
       </w:r>
       <w:r>
         <w:t xml:space="preserve"> </w:t>
       </w:r>
       <w:r>
-        <w:t>Administrador, Entrenador.</w:t>
+        <w:t>Administrador</w:t>
+      </w:r>
+    </w:p>
+    <w:p>
+      <w:pPr>
+        <w:ind w:left="708" w:firstLine="708"/>
+      </w:pPr>
+      <w:r>
+        <w:t>Descripción: Permite modificar el espacio seleccionado en el sistema.</w:t>
+      </w:r>
+    </w:p>
+    <w:p>
+      <w:pPr>
+        <w:ind w:left="708"/>
+      </w:pPr>
+      <w:r>
+        <w:t>RF</w:t>
+      </w:r>
+      <w:r>
+        <w:t>3</w:t>
+      </w:r>
+      <w:r>
+        <w:t xml:space="preserve">.5 Eliminar Espacio </w:t>
+      </w:r>
+    </w:p>
+    <w:p>
+      <w:pPr>
+        <w:ind w:left="708" w:firstLine="708"/>
+      </w:pPr>
+      <w:r>
+        <w:t>Actores involucrados:</w:t>
+      </w:r>
+      <w:r>
+        <w:t xml:space="preserve"> </w:t>
+      </w:r>
+      <w:r>
+        <w:t>Administrador</w:t>
+      </w:r>
+    </w:p>
+    <w:p>
+      <w:pPr>
+        <w:ind w:left="708" w:firstLine="708"/>
+      </w:pPr>
+      <w:r>
+        <w:t>Descripción:</w:t>
+      </w:r>
+      <w:r>
+        <w:t xml:space="preserve"> </w:t>
+      </w:r>
+      <w:r>
+        <w:t>Permite eliminar el espacio seleccionado en el sistema.</w:t>
+      </w:r>
+    </w:p>
+    <w:p>
+      <w:pPr>
+        <w:ind w:left="708"/>
+      </w:pPr>
+      <w:r>
+        <w:t>RF</w:t>
+      </w:r>
+      <w:r>
+        <w:t>3</w:t>
+      </w:r>
+      <w:r>
+        <w:t xml:space="preserve">.6 Buscar Espacios </w:t>
+      </w:r>
+    </w:p>
+    <w:p>
+      <w:pPr>
+        <w:ind w:left="708" w:firstLine="708"/>
+      </w:pPr>
+      <w:r>
+        <w:t>Actores involucrados: Administrador, Entrenador</w:t>
       </w:r>
     </w:p>
     <w:p>
@@ -7535,7 +7808,24 @@
         <w:ind w:left="1416"/>
       </w:pPr>
       <w:r>
-        <w:t xml:space="preserve">Descripción: Permite buscar usuarios que encajen con los parámetros de búsqueda indicados. </w:t>
+        <w:t>Descripción:</w:t>
+      </w:r>
+      <w:r>
+        <w:t xml:space="preserve"> </w:t>
+      </w:r>
+      <w:r>
+        <w:t>Permite buscar espacios que encajen con los parámetros de búsqueda indicados.</w:t>
+      </w:r>
+    </w:p>
+    <w:p>
+      <w:r>
+        <w:t>RF</w:t>
+      </w:r>
+      <w:r>
+        <w:t>4</w:t>
+      </w:r>
+      <w:r>
+        <w:t xml:space="preserve"> Gestionar Cursos</w:t>
       </w:r>
     </w:p>
     <w:p>
@@ -7543,13 +7833,13 @@
         <w:ind w:left="708"/>
       </w:pPr>
       <w:r>
-        <w:t>RF2</w:t>
-      </w:r>
-      <w:r>
-        <w:t>.7 Ver Perfil</w:t>
-      </w:r>
-      <w:r>
-        <w:tab/>
+        <w:t>RF</w:t>
+      </w:r>
+      <w:r>
+        <w:t>4</w:t>
+      </w:r>
+      <w:r>
+        <w:t xml:space="preserve">.1 Listar Cursos </w:t>
       </w:r>
     </w:p>
     <w:p>
@@ -7557,7 +7847,193 @@
         <w:ind w:left="708" w:firstLine="708"/>
       </w:pPr>
       <w:r>
-        <w:t>Actores involucrados: Administrador, Entrenador, Alumno, Competidor.</w:t>
+        <w:t>Actores involucrados: Administrador, Entrenador, Alumno</w:t>
+      </w:r>
+    </w:p>
+    <w:p>
+      <w:pPr>
+        <w:ind w:left="708" w:firstLine="708"/>
+      </w:pPr>
+      <w:r>
+        <w:t>Descripción: Permite listar todos los cursos del sistema.</w:t>
+      </w:r>
+    </w:p>
+    <w:p>
+      <w:pPr>
+        <w:ind w:left="708"/>
+      </w:pPr>
+      <w:r>
+        <w:t>RF</w:t>
+      </w:r>
+      <w:r>
+        <w:t>4</w:t>
+      </w:r>
+      <w:r>
+        <w:t xml:space="preserve">.2 Ver Curso </w:t>
+      </w:r>
+    </w:p>
+    <w:p>
+      <w:pPr>
+        <w:ind w:left="708" w:firstLine="708"/>
+      </w:pPr>
+      <w:r>
+        <w:t>Actores involucrados: Administrador, Entrenador, Alumno</w:t>
+      </w:r>
+    </w:p>
+    <w:p>
+      <w:pPr>
+        <w:ind w:left="708" w:firstLine="708"/>
+      </w:pPr>
+      <w:r>
+        <w:t>Descripción:</w:t>
+      </w:r>
+      <w:r>
+        <w:t xml:space="preserve"> </w:t>
+      </w:r>
+      <w:r>
+        <w:t>Permite ver en detalle los datos del curso seleccionado.</w:t>
+      </w:r>
+    </w:p>
+    <w:p>
+      <w:pPr>
+        <w:ind w:left="708"/>
+      </w:pPr>
+      <w:r>
+        <w:t>RF</w:t>
+      </w:r>
+      <w:r>
+        <w:t>4</w:t>
+      </w:r>
+      <w:r>
+        <w:t xml:space="preserve">.3 Crear Curso </w:t>
+      </w:r>
+    </w:p>
+    <w:p>
+      <w:pPr>
+        <w:ind w:left="708" w:firstLine="708"/>
+      </w:pPr>
+      <w:r>
+        <w:t>Actores involucrados:</w:t>
+      </w:r>
+      <w:r>
+        <w:t xml:space="preserve"> </w:t>
+      </w:r>
+      <w:r>
+        <w:t>Administrador</w:t>
+      </w:r>
+    </w:p>
+    <w:p>
+      <w:pPr>
+        <w:ind w:left="708" w:firstLine="708"/>
+      </w:pPr>
+      <w:r>
+        <w:t>Descripción:</w:t>
+      </w:r>
+      <w:r>
+        <w:t xml:space="preserve"> </w:t>
+      </w:r>
+      <w:r>
+        <w:t>Permite crear un nuevo curso en el sistema.</w:t>
+      </w:r>
+    </w:p>
+    <w:p>
+      <w:pPr>
+        <w:ind w:left="708"/>
+      </w:pPr>
+      <w:r>
+        <w:t>RF</w:t>
+      </w:r>
+      <w:r>
+        <w:t>4</w:t>
+      </w:r>
+      <w:r>
+        <w:t xml:space="preserve">.4 Modificar Curso </w:t>
+      </w:r>
+    </w:p>
+    <w:p>
+      <w:pPr>
+        <w:ind w:left="708" w:firstLine="708"/>
+      </w:pPr>
+      <w:r>
+        <w:t>Actores involucrados: Administrador, Entrenador</w:t>
+      </w:r>
+    </w:p>
+    <w:p>
+      <w:pPr>
+        <w:ind w:left="708" w:firstLine="708"/>
+      </w:pPr>
+      <w:r>
+        <w:t>Descripción:</w:t>
+      </w:r>
+      <w:r>
+        <w:t xml:space="preserve"> </w:t>
+      </w:r>
+      <w:r>
+        <w:t>Permite modificar el curso seleccionado en el sistema.</w:t>
+      </w:r>
+    </w:p>
+    <w:p>
+      <w:pPr>
+        <w:ind w:left="708"/>
+      </w:pPr>
+      <w:r>
+        <w:t>RF</w:t>
+      </w:r>
+      <w:r>
+        <w:t>4</w:t>
+      </w:r>
+      <w:r>
+        <w:t xml:space="preserve">.5 Eliminar Curso </w:t>
+      </w:r>
+    </w:p>
+    <w:p>
+      <w:pPr>
+        <w:ind w:left="708" w:firstLine="708"/>
+      </w:pPr>
+      <w:r>
+        <w:t>Actores involucrados:</w:t>
+      </w:r>
+      <w:r>
+        <w:t xml:space="preserve"> </w:t>
+      </w:r>
+      <w:r>
+        <w:t>Administrador</w:t>
+      </w:r>
+    </w:p>
+    <w:p>
+      <w:pPr>
+        <w:ind w:left="708" w:firstLine="708"/>
+      </w:pPr>
+      <w:r>
+        <w:t>Descripción:</w:t>
+      </w:r>
+      <w:r>
+        <w:t xml:space="preserve"> </w:t>
+      </w:r>
+      <w:r>
+        <w:t>Permite eliminar el curso seleccionado en el sistema.</w:t>
+      </w:r>
+    </w:p>
+    <w:p>
+      <w:pPr>
+        <w:ind w:left="708"/>
+      </w:pPr>
+      <w:r>
+        <w:t>RF</w:t>
+      </w:r>
+      <w:r>
+        <w:t>4</w:t>
+      </w:r>
+      <w:r>
+        <w:t xml:space="preserve">.6 Buscar Cursos </w:t>
+      </w:r>
+    </w:p>
+    <w:p>
+      <w:pPr>
+        <w:ind w:left="708" w:firstLine="708"/>
+      </w:pPr>
+      <w:r>
+        <w:t>Actores involucrados: Administrador, Entrenador, Alumno</w:t>
       </w:r>
     </w:p>
     <w:p>
@@ -7565,21 +8041,51 @@
         <w:ind w:left="1416"/>
       </w:pPr>
       <w:r>
-        <w:t>Descripción: Permite ver en detalle los datos del usuario que haya iniciado sesión en el sistema.</w:t>
+        <w:t>Descripción: Permite buscar cursos que encajen con los parámetros de búsqueda indicados.</w:t>
+      </w:r>
+    </w:p>
+    <w:p>
+      <w:r>
+        <w:t>RF5</w:t>
+      </w:r>
+      <w:r>
+        <w:t xml:space="preserve"> Gestionar Reservas de Cursos</w:t>
+      </w:r>
+    </w:p>
+    <w:p>
+      <w:pPr>
+        <w:ind w:left="708"/>
+      </w:pPr>
+      <w:r>
+        <w:t>RF</w:t>
+      </w:r>
+      <w:r>
+        <w:t>5</w:t>
+      </w:r>
+      <w:r>
+        <w:t xml:space="preserve">.1 Listar Reservas de Cursos </w:t>
+      </w:r>
+    </w:p>
+    <w:p>
+      <w:pPr>
+        <w:ind w:left="708" w:firstLine="708"/>
+      </w:pPr>
+      <w:r>
+        <w:t>Actores involucrados: Administrador, Alumno</w:t>
+      </w:r>
+    </w:p>
+    <w:p>
+      <w:pPr>
+        <w:ind w:left="708" w:firstLine="708"/>
+      </w:pPr>
+      <w:r>
+        <w:t>Descripción:</w:t>
       </w:r>
       <w:r>
         <w:t xml:space="preserve"> </w:t>
       </w:r>
-    </w:p>
-    <w:p>
-      <w:r>
-        <w:t>R</w:t>
-      </w:r>
-      <w:r>
-        <w:t>F3</w:t>
-      </w:r>
-      <w:r>
-        <w:t xml:space="preserve"> Gestionar Espacios</w:t>
+      <w:r>
+        <w:t>Permite listar todas las reservas de cursos del sistema.</w:t>
       </w:r>
     </w:p>
     <w:p>
@@ -7590,10 +8096,10 @@
         <w:t>RF</w:t>
       </w:r>
       <w:r>
-        <w:t>3</w:t>
-      </w:r>
-      <w:r>
-        <w:t xml:space="preserve">.1 Listar Espacios </w:t>
+        <w:t>5</w:t>
+      </w:r>
+      <w:r>
+        <w:t xml:space="preserve">.2 Ver Reserva de Curso </w:t>
       </w:r>
     </w:p>
     <w:p>
@@ -7601,7 +8107,7 @@
         <w:ind w:left="708" w:firstLine="708"/>
       </w:pPr>
       <w:r>
-        <w:t>Actores involucrados: Administrador, Entrenador</w:t>
+        <w:t>Actores involucrados: Administrador, Alumno</w:t>
       </w:r>
     </w:p>
     <w:p>
@@ -7609,30 +8115,21 @@
         <w:ind w:left="708" w:firstLine="708"/>
       </w:pPr>
       <w:r>
-        <w:t>Descripción:</w:t>
-      </w:r>
-      <w:r>
-        <w:t xml:space="preserve"> </w:t>
-      </w:r>
-      <w:r>
-        <w:t>Permite listar todos los espacios del sistema.</w:t>
-      </w:r>
-      <w:r>
-        <w:t xml:space="preserve"> </w:t>
-      </w:r>
-    </w:p>
-    <w:p>
-      <w:pPr>
-        <w:ind w:left="2124" w:hanging="1416"/>
+        <w:t>Descripción: Permite ver en detalle los datos de la reserva seleccionada.</w:t>
+      </w:r>
+    </w:p>
+    <w:p>
+      <w:pPr>
+        <w:ind w:left="708"/>
       </w:pPr>
       <w:r>
         <w:t>RF</w:t>
       </w:r>
       <w:r>
-        <w:t>3</w:t>
-      </w:r>
-      <w:r>
-        <w:t xml:space="preserve">.2 Ver Espacio </w:t>
+        <w:t>5</w:t>
+      </w:r>
+      <w:r>
+        <w:t xml:space="preserve">.3 Confirmar Reserva de Curso </w:t>
       </w:r>
     </w:p>
     <w:p>
@@ -7640,7 +8137,8 @@
         <w:ind w:left="708" w:firstLine="708"/>
       </w:pPr>
       <w:r>
-        <w:t>Actores involucrados: Administrador, Entrenador</w:t>
+        <w:lastRenderedPageBreak/>
+        <w:t>Actores involucrados: Administrador</w:t>
       </w:r>
     </w:p>
     <w:p>
@@ -7648,494 +8146,6 @@
         <w:ind w:left="708" w:firstLine="708"/>
       </w:pPr>
       <w:r>
-        <w:t>Descripción:</w:t>
-      </w:r>
-      <w:r>
-        <w:t xml:space="preserve"> </w:t>
-      </w:r>
-      <w:r>
-        <w:t>Permite ver en detalle los datos del espacio seleccionado.</w:t>
-      </w:r>
-    </w:p>
-    <w:p>
-      <w:pPr>
-        <w:ind w:left="708"/>
-      </w:pPr>
-      <w:r>
-        <w:t>RF</w:t>
-      </w:r>
-      <w:r>
-        <w:t>3</w:t>
-      </w:r>
-      <w:r>
-        <w:t xml:space="preserve">.3 Crear Espacio </w:t>
-      </w:r>
-    </w:p>
-    <w:p>
-      <w:pPr>
-        <w:ind w:left="708" w:firstLine="708"/>
-      </w:pPr>
-      <w:r>
-        <w:t>Actores involucrados: Administrador</w:t>
-      </w:r>
-    </w:p>
-    <w:p>
-      <w:pPr>
-        <w:ind w:left="708" w:firstLine="708"/>
-      </w:pPr>
-      <w:r>
-        <w:t>Descripción:</w:t>
-      </w:r>
-      <w:r>
-        <w:t xml:space="preserve"> </w:t>
-      </w:r>
-      <w:r>
-        <w:t>Permite crear un nuevo espacio en el sistema.</w:t>
-      </w:r>
-    </w:p>
-    <w:p>
-      <w:pPr>
-        <w:ind w:left="708"/>
-      </w:pPr>
-      <w:r>
-        <w:t>RF</w:t>
-      </w:r>
-      <w:r>
-        <w:t>3</w:t>
-      </w:r>
-      <w:r>
-        <w:t xml:space="preserve">.4 Modificar Espacio </w:t>
-      </w:r>
-    </w:p>
-    <w:p>
-      <w:pPr>
-        <w:ind w:left="708" w:firstLine="708"/>
-      </w:pPr>
-      <w:r>
-        <w:t>Actores involucrados:</w:t>
-      </w:r>
-      <w:r>
-        <w:t xml:space="preserve"> </w:t>
-      </w:r>
-      <w:r>
-        <w:t>Administrador</w:t>
-      </w:r>
-    </w:p>
-    <w:p>
-      <w:pPr>
-        <w:ind w:left="708" w:firstLine="708"/>
-      </w:pPr>
-      <w:r>
-        <w:t>Descripción: Permite modificar el espacio seleccionado en el sistema.</w:t>
-      </w:r>
-    </w:p>
-    <w:p>
-      <w:pPr>
-        <w:ind w:left="708"/>
-      </w:pPr>
-      <w:r>
-        <w:t>RF</w:t>
-      </w:r>
-      <w:r>
-        <w:t>3</w:t>
-      </w:r>
-      <w:r>
-        <w:t xml:space="preserve">.5 Eliminar Espacio </w:t>
-      </w:r>
-    </w:p>
-    <w:p>
-      <w:pPr>
-        <w:ind w:left="708" w:firstLine="708"/>
-      </w:pPr>
-      <w:r>
-        <w:t>Actores involucrados:</w:t>
-      </w:r>
-      <w:r>
-        <w:t xml:space="preserve"> </w:t>
-      </w:r>
-      <w:r>
-        <w:t>Administrador</w:t>
-      </w:r>
-    </w:p>
-    <w:p>
-      <w:pPr>
-        <w:ind w:left="708" w:firstLine="708"/>
-      </w:pPr>
-      <w:r>
-        <w:t>Descripción:</w:t>
-      </w:r>
-      <w:r>
-        <w:t xml:space="preserve"> </w:t>
-      </w:r>
-      <w:r>
-        <w:t>Permite eliminar el espacio seleccionado en el sistema.</w:t>
-      </w:r>
-    </w:p>
-    <w:p>
-      <w:pPr>
-        <w:ind w:left="708"/>
-      </w:pPr>
-      <w:r>
-        <w:t>RF</w:t>
-      </w:r>
-      <w:r>
-        <w:t>3</w:t>
-      </w:r>
-      <w:r>
-        <w:t xml:space="preserve">.6 Buscar Espacios </w:t>
-      </w:r>
-    </w:p>
-    <w:p>
-      <w:pPr>
-        <w:ind w:left="708" w:firstLine="708"/>
-      </w:pPr>
-      <w:r>
-        <w:t>Actores involucrados: Administrador, Entrenador</w:t>
-      </w:r>
-    </w:p>
-    <w:p>
-      <w:pPr>
-        <w:ind w:left="1416"/>
-      </w:pPr>
-      <w:r>
-        <w:t>Descripción:</w:t>
-      </w:r>
-      <w:r>
-        <w:t xml:space="preserve"> </w:t>
-      </w:r>
-      <w:r>
-        <w:t>Permite buscar espacios que encajen con los parámetros de búsqueda indicados.</w:t>
-      </w:r>
-    </w:p>
-    <w:p>
-      <w:r>
-        <w:t>RF</w:t>
-      </w:r>
-      <w:r>
-        <w:t>4</w:t>
-      </w:r>
-      <w:r>
-        <w:t xml:space="preserve"> Gestionar Cursos</w:t>
-      </w:r>
-    </w:p>
-    <w:p>
-      <w:pPr>
-        <w:ind w:left="708"/>
-      </w:pPr>
-      <w:r>
-        <w:t>RF</w:t>
-      </w:r>
-      <w:r>
-        <w:t>4</w:t>
-      </w:r>
-      <w:r>
-        <w:t xml:space="preserve">.1 Listar Cursos </w:t>
-      </w:r>
-    </w:p>
-    <w:p>
-      <w:pPr>
-        <w:ind w:left="708" w:firstLine="708"/>
-      </w:pPr>
-      <w:r>
-        <w:t>Actores involucrados: Administrador, Entrenador, Alumno</w:t>
-      </w:r>
-    </w:p>
-    <w:p>
-      <w:pPr>
-        <w:ind w:left="708" w:firstLine="708"/>
-      </w:pPr>
-      <w:r>
-        <w:t>Descripción: Permite listar todos los cursos del sistema.</w:t>
-      </w:r>
-    </w:p>
-    <w:p>
-      <w:pPr>
-        <w:ind w:left="708"/>
-      </w:pPr>
-      <w:r>
-        <w:t>RF</w:t>
-      </w:r>
-      <w:r>
-        <w:t>4</w:t>
-      </w:r>
-      <w:r>
-        <w:t xml:space="preserve">.2 Ver Curso </w:t>
-      </w:r>
-    </w:p>
-    <w:p>
-      <w:pPr>
-        <w:ind w:left="708" w:firstLine="708"/>
-      </w:pPr>
-      <w:r>
-        <w:t>Actores involucrados: Administrador, Entrenador, Alumno</w:t>
-      </w:r>
-    </w:p>
-    <w:p>
-      <w:pPr>
-        <w:ind w:left="708" w:firstLine="708"/>
-      </w:pPr>
-      <w:r>
-        <w:t>Descripción:</w:t>
-      </w:r>
-      <w:r>
-        <w:t xml:space="preserve"> </w:t>
-      </w:r>
-      <w:r>
-        <w:t>Permite ver en detalle los datos del curso seleccionado.</w:t>
-      </w:r>
-    </w:p>
-    <w:p>
-      <w:pPr>
-        <w:ind w:left="708"/>
-      </w:pPr>
-      <w:r>
-        <w:t>RF</w:t>
-      </w:r>
-      <w:r>
-        <w:t>4</w:t>
-      </w:r>
-      <w:r>
-        <w:t xml:space="preserve">.3 Crear Curso </w:t>
-      </w:r>
-    </w:p>
-    <w:p>
-      <w:pPr>
-        <w:ind w:left="708" w:firstLine="708"/>
-      </w:pPr>
-      <w:r>
-        <w:t>Actores involucrados:</w:t>
-      </w:r>
-      <w:r>
-        <w:t xml:space="preserve"> </w:t>
-      </w:r>
-      <w:r>
-        <w:t>Administrador</w:t>
-      </w:r>
-    </w:p>
-    <w:p>
-      <w:pPr>
-        <w:ind w:left="708" w:firstLine="708"/>
-      </w:pPr>
-      <w:r>
-        <w:t>Descripción:</w:t>
-      </w:r>
-      <w:r>
-        <w:t xml:space="preserve"> </w:t>
-      </w:r>
-      <w:r>
-        <w:t>Permite crear un nuevo curso en el sistema.</w:t>
-      </w:r>
-    </w:p>
-    <w:p>
-      <w:pPr>
-        <w:ind w:left="708"/>
-      </w:pPr>
-      <w:r>
-        <w:t>RF</w:t>
-      </w:r>
-      <w:r>
-        <w:t>4</w:t>
-      </w:r>
-      <w:r>
-        <w:t xml:space="preserve">.4 Modificar Curso </w:t>
-      </w:r>
-    </w:p>
-    <w:p>
-      <w:pPr>
-        <w:ind w:left="708" w:firstLine="708"/>
-      </w:pPr>
-      <w:r>
-        <w:t>Actores involucrados: Administrador, Entrenador</w:t>
-      </w:r>
-    </w:p>
-    <w:p>
-      <w:pPr>
-        <w:ind w:left="708" w:firstLine="708"/>
-      </w:pPr>
-      <w:r>
-        <w:t>Descripción:</w:t>
-      </w:r>
-      <w:r>
-        <w:t xml:space="preserve"> </w:t>
-      </w:r>
-      <w:r>
-        <w:t>Permite modificar el curso seleccionado en el sistema.</w:t>
-      </w:r>
-    </w:p>
-    <w:p>
-      <w:pPr>
-        <w:ind w:left="708"/>
-      </w:pPr>
-      <w:r>
-        <w:t>RF</w:t>
-      </w:r>
-      <w:r>
-        <w:t>4</w:t>
-      </w:r>
-      <w:r>
-        <w:t xml:space="preserve">.5 Eliminar Curso </w:t>
-      </w:r>
-    </w:p>
-    <w:p>
-      <w:pPr>
-        <w:ind w:left="708" w:firstLine="708"/>
-      </w:pPr>
-      <w:r>
-        <w:t>Actores involucrados:</w:t>
-      </w:r>
-      <w:r>
-        <w:t xml:space="preserve"> </w:t>
-      </w:r>
-      <w:r>
-        <w:t>Administrador</w:t>
-      </w:r>
-    </w:p>
-    <w:p>
-      <w:pPr>
-        <w:ind w:left="708" w:firstLine="708"/>
-      </w:pPr>
-      <w:r>
-        <w:t>Descripción:</w:t>
-      </w:r>
-      <w:r>
-        <w:t xml:space="preserve"> </w:t>
-      </w:r>
-      <w:r>
-        <w:t>Permite eliminar el curso seleccionado en el sistema.</w:t>
-      </w:r>
-    </w:p>
-    <w:p>
-      <w:pPr>
-        <w:ind w:left="708"/>
-      </w:pPr>
-      <w:r>
-        <w:t>RF</w:t>
-      </w:r>
-      <w:r>
-        <w:t>4</w:t>
-      </w:r>
-      <w:r>
-        <w:t xml:space="preserve">.6 Buscar Cursos </w:t>
-      </w:r>
-    </w:p>
-    <w:p>
-      <w:pPr>
-        <w:ind w:left="708" w:firstLine="708"/>
-      </w:pPr>
-      <w:r>
-        <w:t>Actores involucrados: Administrador, Entrenador, Alumno</w:t>
-      </w:r>
-    </w:p>
-    <w:p>
-      <w:pPr>
-        <w:ind w:left="1416"/>
-      </w:pPr>
-      <w:r>
-        <w:t>Descripción: Permite buscar cursos que encajen con los parámetros de búsqueda indicados.</w:t>
-      </w:r>
-    </w:p>
-    <w:p>
-      <w:r>
-        <w:t>RF5</w:t>
-      </w:r>
-      <w:r>
-        <w:t xml:space="preserve"> Gestionar Reservas de Cursos</w:t>
-      </w:r>
-    </w:p>
-    <w:p>
-      <w:pPr>
-        <w:ind w:left="708"/>
-      </w:pPr>
-      <w:r>
-        <w:t>RF</w:t>
-      </w:r>
-      <w:r>
-        <w:t>5</w:t>
-      </w:r>
-      <w:r>
-        <w:t xml:space="preserve">.1 Listar Reservas de Cursos </w:t>
-      </w:r>
-    </w:p>
-    <w:p>
-      <w:pPr>
-        <w:ind w:left="708" w:firstLine="708"/>
-      </w:pPr>
-      <w:r>
-        <w:t>Actores involucrados: Administrador, Alumno</w:t>
-      </w:r>
-    </w:p>
-    <w:p>
-      <w:pPr>
-        <w:ind w:left="708" w:firstLine="708"/>
-      </w:pPr>
-      <w:r>
-        <w:t>Descripción:</w:t>
-      </w:r>
-      <w:r>
-        <w:t xml:space="preserve"> </w:t>
-      </w:r>
-      <w:r>
-        <w:t>Permite listar todas las reservas de cursos del sistema.</w:t>
-      </w:r>
-    </w:p>
-    <w:p>
-      <w:pPr>
-        <w:ind w:left="708"/>
-      </w:pPr>
-      <w:r>
-        <w:t>RF</w:t>
-      </w:r>
-      <w:r>
-        <w:t>5</w:t>
-      </w:r>
-      <w:r>
-        <w:t xml:space="preserve">.2 Ver Reserva de Curso </w:t>
-      </w:r>
-    </w:p>
-    <w:p>
-      <w:pPr>
-        <w:ind w:left="708" w:firstLine="708"/>
-      </w:pPr>
-      <w:r>
-        <w:t>Actores involucrados: Administrador, Alumno</w:t>
-      </w:r>
-    </w:p>
-    <w:p>
-      <w:pPr>
-        <w:ind w:left="708" w:firstLine="708"/>
-      </w:pPr>
-      <w:r>
-        <w:t>Descripción: Permite ver en detalle los datos de la reserva seleccionada.</w:t>
-      </w:r>
-    </w:p>
-    <w:p>
-      <w:pPr>
-        <w:ind w:left="708"/>
-      </w:pPr>
-      <w:r>
-        <w:t>RF</w:t>
-      </w:r>
-      <w:r>
-        <w:t>5</w:t>
-      </w:r>
-      <w:r>
-        <w:t xml:space="preserve">.3 Confirmar Reserva de Curso </w:t>
-      </w:r>
-    </w:p>
-    <w:p>
-      <w:pPr>
-        <w:ind w:left="708" w:firstLine="708"/>
-      </w:pPr>
-      <w:r>
-        <w:t>Actores involucrados: Administrador</w:t>
-      </w:r>
-    </w:p>
-    <w:p>
-      <w:pPr>
-        <w:ind w:left="708" w:firstLine="708"/>
-      </w:pPr>
-      <w:r>
-        <w:lastRenderedPageBreak/>
         <w:t>Descripción: Permite confirmar la reserva hecha por un usuario para un curso.</w:t>
       </w:r>
     </w:p>
@@ -8789,6 +8799,7 @@
         <w:ind w:left="708"/>
       </w:pPr>
       <w:r>
+        <w:lastRenderedPageBreak/>
         <w:tab/>
         <w:t>Actores involucrados: Administrador, Entrenador, Competidor</w:t>
       </w:r>
@@ -8798,9 +8809,686 @@
         <w:ind w:left="708"/>
       </w:pPr>
       <w:r>
+        <w:tab/>
+        <w:t>Descripción: Permite ver en detalle los datos del torneo seleccionado.</w:t>
+      </w:r>
+    </w:p>
+    <w:p>
+      <w:pPr>
+        <w:ind w:left="708"/>
+      </w:pPr>
+      <w:r>
+        <w:t>RF</w:t>
+      </w:r>
+      <w:r>
+        <w:t>8</w:t>
+      </w:r>
+      <w:r>
+        <w:t xml:space="preserve">.3 Crear Torneo </w:t>
+      </w:r>
+    </w:p>
+    <w:p>
+      <w:pPr>
+        <w:ind w:left="708"/>
+      </w:pPr>
+      <w:r>
+        <w:tab/>
+        <w:t>Actores involucrados:</w:t>
+      </w:r>
+      <w:r>
+        <w:t xml:space="preserve"> </w:t>
+      </w:r>
+      <w:r>
+        <w:t>Administrador</w:t>
+      </w:r>
+    </w:p>
+    <w:p>
+      <w:pPr>
+        <w:ind w:left="708"/>
+      </w:pPr>
+      <w:r>
+        <w:tab/>
+        <w:t>Descripción:</w:t>
+      </w:r>
+      <w:r>
+        <w:t xml:space="preserve"> </w:t>
+      </w:r>
+      <w:r>
+        <w:t>Permite crear un nuevo torneo en el sistema.</w:t>
+      </w:r>
+    </w:p>
+    <w:p>
+      <w:pPr>
+        <w:ind w:left="708"/>
+      </w:pPr>
+      <w:r>
+        <w:t>RF</w:t>
+      </w:r>
+      <w:r>
+        <w:t>8</w:t>
+      </w:r>
+      <w:r>
+        <w:t xml:space="preserve">.4 Modificar Torneo </w:t>
+      </w:r>
+    </w:p>
+    <w:p>
+      <w:pPr>
+        <w:ind w:left="708"/>
+      </w:pPr>
+      <w:r>
+        <w:tab/>
+        <w:t>Actores involucrados: Administrador</w:t>
+      </w:r>
+    </w:p>
+    <w:p>
+      <w:pPr>
+        <w:ind w:left="708"/>
+      </w:pPr>
+      <w:r>
+        <w:tab/>
+        <w:t>Descripción:</w:t>
+      </w:r>
+      <w:r>
+        <w:t xml:space="preserve"> </w:t>
+      </w:r>
+      <w:r>
+        <w:t>Permite modificar el torneo seleccionado en el sistema.</w:t>
+      </w:r>
+    </w:p>
+    <w:p>
+      <w:pPr>
+        <w:ind w:left="708"/>
+      </w:pPr>
+      <w:r>
+        <w:t>RF</w:t>
+      </w:r>
+      <w:r>
+        <w:t>8</w:t>
+      </w:r>
+      <w:r>
+        <w:t xml:space="preserve">.5 Eliminar Torneo </w:t>
+      </w:r>
+    </w:p>
+    <w:p>
+      <w:pPr>
+        <w:ind w:left="708"/>
+      </w:pPr>
+      <w:r>
+        <w:tab/>
+        <w:t>Actores involucrados: Administrador</w:t>
+      </w:r>
+    </w:p>
+    <w:p>
+      <w:pPr>
+        <w:ind w:left="708"/>
+      </w:pPr>
+      <w:r>
+        <w:tab/>
+        <w:t>Descripción:</w:t>
+      </w:r>
+      <w:r>
+        <w:t xml:space="preserve"> </w:t>
+      </w:r>
+      <w:r>
+        <w:t>Permite eliminar el torneo seleccionado en el sistema.</w:t>
+      </w:r>
+    </w:p>
+    <w:p>
+      <w:pPr>
+        <w:ind w:left="708"/>
+      </w:pPr>
+      <w:r>
+        <w:t>RF8</w:t>
+      </w:r>
+      <w:r>
+        <w:t xml:space="preserve">.6 Buscar Torneos </w:t>
+      </w:r>
+    </w:p>
+    <w:p>
+      <w:pPr>
+        <w:ind w:left="708"/>
+      </w:pPr>
+      <w:r>
+        <w:tab/>
+        <w:t>Actores involucrados: Administrador, Entrenador, Competidor</w:t>
+      </w:r>
+    </w:p>
+    <w:p>
+      <w:pPr>
+        <w:ind w:left="1416"/>
+      </w:pPr>
+      <w:r>
+        <w:t>Descripción:</w:t>
+      </w:r>
+      <w:r>
+        <w:t xml:space="preserve"> </w:t>
+      </w:r>
+      <w:r>
+        <w:t>Permite buscar torneos que encajen con los parámetros de búsqueda indicados.</w:t>
+      </w:r>
+    </w:p>
+    <w:p>
+      <w:r>
+        <w:t>RF</w:t>
+      </w:r>
+      <w:r>
+        <w:t>9</w:t>
+      </w:r>
+      <w:r>
+        <w:t xml:space="preserve"> Gestionar Reservas Torneos</w:t>
+      </w:r>
+    </w:p>
+    <w:p>
+      <w:pPr>
+        <w:ind w:left="708"/>
+      </w:pPr>
+      <w:r>
+        <w:t>RF</w:t>
+      </w:r>
+      <w:r>
+        <w:t>9</w:t>
+      </w:r>
+      <w:r>
+        <w:t xml:space="preserve">.1 Listar Reservas de Torneos </w:t>
+      </w:r>
+    </w:p>
+    <w:p>
+      <w:pPr>
+        <w:ind w:left="708"/>
+      </w:pPr>
+      <w:r>
+        <w:tab/>
+        <w:t>Actores involucrados: Administrador, Competidor</w:t>
+      </w:r>
+    </w:p>
+    <w:p>
+      <w:pPr>
+        <w:ind w:left="708"/>
+      </w:pPr>
+      <w:r>
+        <w:tab/>
+        <w:t>Descripción:</w:t>
+      </w:r>
+      <w:r>
+        <w:t xml:space="preserve"> </w:t>
+      </w:r>
+      <w:r>
+        <w:t>Permite listar todas las reservas de torneos del sistema.</w:t>
+      </w:r>
+    </w:p>
+    <w:p>
+      <w:pPr>
+        <w:ind w:left="708"/>
+      </w:pPr>
+      <w:r>
+        <w:t>RF</w:t>
+      </w:r>
+      <w:r>
+        <w:t>9</w:t>
+      </w:r>
+      <w:r>
+        <w:t xml:space="preserve">.2 Ver Reserva de Torneo </w:t>
+      </w:r>
+    </w:p>
+    <w:p>
+      <w:pPr>
+        <w:ind w:left="708"/>
+      </w:pPr>
+      <w:r>
+        <w:tab/>
+        <w:t>Actores involucrados:</w:t>
+      </w:r>
+      <w:r>
+        <w:t xml:space="preserve"> </w:t>
+      </w:r>
+      <w:r>
+        <w:t>Administrador, Competidor</w:t>
+      </w:r>
+    </w:p>
+    <w:p>
+      <w:pPr>
+        <w:ind w:left="708"/>
+      </w:pPr>
+      <w:r>
+        <w:tab/>
+        <w:t>Descripción: Permite ver en detalle los datos de la reserva seleccionada de un torneo.</w:t>
+      </w:r>
+    </w:p>
+    <w:p>
+      <w:pPr>
+        <w:ind w:left="708"/>
+      </w:pPr>
+      <w:r>
+        <w:t>RF</w:t>
+      </w:r>
+      <w:r>
+        <w:t>9</w:t>
+      </w:r>
+      <w:r>
+        <w:t xml:space="preserve">.3 Confirmar Reserva de Torneo </w:t>
+      </w:r>
+    </w:p>
+    <w:p>
+      <w:pPr>
+        <w:ind w:left="708"/>
+      </w:pPr>
+      <w:r>
+        <w:tab/>
+        <w:t>Actores involucrados:</w:t>
+      </w:r>
+      <w:r>
+        <w:t xml:space="preserve"> </w:t>
+      </w:r>
+      <w:r>
+        <w:t>Administrador</w:t>
+      </w:r>
+    </w:p>
+    <w:p>
+      <w:pPr>
+        <w:ind w:left="708"/>
+      </w:pPr>
+      <w:r>
+        <w:tab/>
+        <w:t>Descripción:</w:t>
+      </w:r>
+      <w:r>
+        <w:t xml:space="preserve"> </w:t>
+      </w:r>
+      <w:r>
+        <w:t>Permite confirmar la reserva hecha por un usuario para un torneo.</w:t>
+      </w:r>
+    </w:p>
+    <w:p>
+      <w:pPr>
+        <w:ind w:left="708"/>
+      </w:pPr>
+      <w:r>
+        <w:t>RF9</w:t>
+      </w:r>
+      <w:r>
+        <w:t xml:space="preserve">.4 Eliminar Reserva de Torneo </w:t>
+      </w:r>
+    </w:p>
+    <w:p>
+      <w:pPr>
+        <w:ind w:left="708"/>
+      </w:pPr>
+      <w:r>
+        <w:tab/>
+        <w:t>Actores involucrados: Administrador, Competidor</w:t>
+      </w:r>
+    </w:p>
+    <w:p>
+      <w:pPr>
+        <w:ind w:left="708"/>
+      </w:pPr>
+      <w:r>
+        <w:tab/>
+        <w:t>Descripción:</w:t>
+      </w:r>
+      <w:r>
+        <w:t xml:space="preserve"> </w:t>
+      </w:r>
+      <w:r>
+        <w:t>Permite eliminar la reserva de un torneo seleccionada en el sistema.</w:t>
+      </w:r>
+    </w:p>
+    <w:p>
+      <w:pPr>
+        <w:ind w:left="708"/>
+      </w:pPr>
+      <w:r>
+        <w:t>RF</w:t>
+      </w:r>
+      <w:r>
+        <w:t>9</w:t>
+      </w:r>
+      <w:r>
+        <w:t xml:space="preserve">.5 Buscar Reservas de Torneos </w:t>
+      </w:r>
+    </w:p>
+    <w:p>
+      <w:pPr>
+        <w:ind w:left="708"/>
+      </w:pPr>
+      <w:r>
+        <w:tab/>
+        <w:t>Actores involucrados:</w:t>
+      </w:r>
+      <w:r>
+        <w:t xml:space="preserve"> </w:t>
+      </w:r>
+      <w:r>
+        <w:t>Administrador, Competidor</w:t>
+      </w:r>
+    </w:p>
+    <w:p>
+      <w:pPr>
+        <w:ind w:left="1416"/>
+      </w:pPr>
+      <w:r>
+        <w:t>Descripción:</w:t>
+      </w:r>
+      <w:r>
+        <w:t xml:space="preserve"> </w:t>
+      </w:r>
+      <w:r>
+        <w:t>Permite buscar reservas de torneos que encajen con los parámetros de búsqueda indicados.</w:t>
+      </w:r>
+    </w:p>
+    <w:p>
+      <w:pPr>
+        <w:ind w:left="708"/>
+      </w:pPr>
+      <w:r>
+        <w:t>RF</w:t>
+      </w:r>
+      <w:r>
+        <w:t>9</w:t>
+      </w:r>
+      <w:r>
+        <w:t xml:space="preserve">.6 Crear Reserva de Torneo </w:t>
+      </w:r>
+    </w:p>
+    <w:p>
+      <w:pPr>
+        <w:ind w:left="708"/>
+      </w:pPr>
+      <w:r>
+        <w:tab/>
+        <w:t>Actores involucrados: Competidor</w:t>
+      </w:r>
+    </w:p>
+    <w:p>
+      <w:pPr>
+        <w:ind w:left="708"/>
+      </w:pPr>
+      <w:r>
+        <w:tab/>
+        <w:t>Descripción:</w:t>
+      </w:r>
+      <w:r>
+        <w:t xml:space="preserve"> </w:t>
+      </w:r>
+      <w:r>
+        <w:t>Permite crear una nueva reserva para el torneo seleccionado</w:t>
+      </w:r>
+    </w:p>
+    <w:p>
+      <w:r>
+        <w:t>RF</w:t>
+      </w:r>
+      <w:r>
+        <w:t>10</w:t>
+      </w:r>
+      <w:r>
+        <w:t xml:space="preserve"> Gestionar Cuadros</w:t>
+      </w:r>
+    </w:p>
+    <w:p>
+      <w:pPr>
+        <w:ind w:left="708"/>
+      </w:pPr>
+      <w:r>
+        <w:t>RF</w:t>
+      </w:r>
+      <w:r>
+        <w:t>10</w:t>
+      </w:r>
+      <w:r>
+        <w:t xml:space="preserve">.1 Listar Cuadros </w:t>
+      </w:r>
+    </w:p>
+    <w:p>
+      <w:pPr>
+        <w:ind w:left="708"/>
+      </w:pPr>
+      <w:r>
+        <w:tab/>
+        <w:t>Actores involucrados: Administrador, Entrenador, Competidor</w:t>
+      </w:r>
+    </w:p>
+    <w:p>
+      <w:pPr>
+        <w:ind w:left="708"/>
+      </w:pPr>
+      <w:r>
+        <w:tab/>
+        <w:t>Descripción:</w:t>
+      </w:r>
+      <w:r>
+        <w:t xml:space="preserve"> </w:t>
+      </w:r>
+      <w:r>
+        <w:t>Permite listar todos los cuadros de un torneo.</w:t>
+      </w:r>
+    </w:p>
+    <w:p>
+      <w:pPr>
+        <w:ind w:left="708"/>
+      </w:pPr>
+      <w:r>
+        <w:t>RF</w:t>
+      </w:r>
+      <w:r>
+        <w:t>10</w:t>
+      </w:r>
+      <w:r>
+        <w:t xml:space="preserve">.2 Ver Cuadro </w:t>
+      </w:r>
+    </w:p>
+    <w:p>
+      <w:pPr>
+        <w:ind w:left="708"/>
+      </w:pPr>
+      <w:r>
+        <w:tab/>
+        <w:t>Actores involucrados: Administrador, Entrenador, Competidor</w:t>
+      </w:r>
+    </w:p>
+    <w:p>
+      <w:pPr>
+        <w:ind w:left="708"/>
+      </w:pPr>
+      <w:r>
+        <w:tab/>
+        <w:t>Descripción: Permite ver en detalle los datos del cuadro seleccionado.</w:t>
+      </w:r>
+    </w:p>
+    <w:p>
+      <w:pPr>
+        <w:ind w:left="708"/>
+      </w:pPr>
+      <w:r>
+        <w:t>RF</w:t>
+      </w:r>
+      <w:r>
+        <w:t>10</w:t>
+      </w:r>
+      <w:r>
+        <w:t xml:space="preserve">.3 Crear Cuadro </w:t>
+      </w:r>
+    </w:p>
+    <w:p>
+      <w:pPr>
+        <w:ind w:left="708"/>
+      </w:pPr>
+      <w:r>
+        <w:tab/>
+        <w:t>Actores involucrados: Administrador</w:t>
+      </w:r>
+    </w:p>
+    <w:p>
+      <w:pPr>
+        <w:ind w:left="708"/>
+      </w:pPr>
+      <w:r>
+        <w:tab/>
+        <w:t>Descripción:</w:t>
+      </w:r>
+      <w:r>
+        <w:t xml:space="preserve"> </w:t>
+      </w:r>
+      <w:r>
+        <w:t>Permite crear un nuevo cuadro en el torneo seleccionado.</w:t>
+      </w:r>
+    </w:p>
+    <w:p>
+      <w:pPr>
+        <w:ind w:left="708"/>
+      </w:pPr>
+      <w:r>
+        <w:t>RF</w:t>
+      </w:r>
+      <w:r>
+        <w:t>10</w:t>
+      </w:r>
+      <w:r>
+        <w:t xml:space="preserve">.4 Modificar Cuadro </w:t>
+      </w:r>
+    </w:p>
+    <w:p>
+      <w:pPr>
+        <w:ind w:left="708"/>
+      </w:pPr>
+      <w:r>
+        <w:tab/>
+        <w:t>Actores involucrados: Administrador</w:t>
+      </w:r>
+    </w:p>
+    <w:p>
+      <w:pPr>
+        <w:ind w:left="708"/>
+      </w:pPr>
+      <w:r>
+        <w:tab/>
+        <w:t>Descripción:</w:t>
+      </w:r>
+      <w:r>
+        <w:t xml:space="preserve"> </w:t>
+      </w:r>
+      <w:r>
+        <w:t>Permite modificar el cuadro seleccionado en el sistema.</w:t>
+      </w:r>
+    </w:p>
+    <w:p>
+      <w:pPr>
+        <w:ind w:left="708"/>
+      </w:pPr>
+      <w:r>
+        <w:t>RF</w:t>
+      </w:r>
+      <w:r>
+        <w:t>10</w:t>
+      </w:r>
+      <w:r>
+        <w:t xml:space="preserve">.5 Eliminar Cuadro </w:t>
+      </w:r>
+    </w:p>
+    <w:p>
+      <w:pPr>
+        <w:ind w:left="708"/>
+      </w:pPr>
+      <w:r>
+        <w:tab/>
+        <w:t>Actores involucrados: Administrador</w:t>
+      </w:r>
+    </w:p>
+    <w:p>
+      <w:pPr>
+        <w:ind w:left="708"/>
+      </w:pPr>
+      <w:r>
+        <w:tab/>
+        <w:t>Descripción:</w:t>
+      </w:r>
+      <w:r>
+        <w:t xml:space="preserve"> </w:t>
+      </w:r>
+      <w:r>
+        <w:t>Permite eliminar el cuadro seleccionado en el sistema.</w:t>
+      </w:r>
+    </w:p>
+    <w:p>
+      <w:r>
+        <w:t>RF1</w:t>
+      </w:r>
+      <w:r>
+        <w:t>1</w:t>
+      </w:r>
+      <w:r>
+        <w:t xml:space="preserve"> Gestionar Partidos</w:t>
+      </w:r>
+    </w:p>
+    <w:p>
+      <w:pPr>
+        <w:ind w:left="708"/>
+      </w:pPr>
+      <w:r>
+        <w:t>RF1</w:t>
+      </w:r>
+      <w:r>
+        <w:t>1</w:t>
+      </w:r>
+      <w:r>
+        <w:t xml:space="preserve">.1 Listar Partidos </w:t>
+      </w:r>
+    </w:p>
+    <w:p>
+      <w:pPr>
+        <w:ind w:left="708"/>
+      </w:pPr>
+      <w:r>
+        <w:tab/>
+        <w:t>Actores involucrados: Administrador, Entrenador, Competidor</w:t>
+      </w:r>
+    </w:p>
+    <w:p>
+      <w:pPr>
+        <w:ind w:left="708"/>
+      </w:pPr>
+      <w:r>
+        <w:tab/>
+        <w:t>Descripción:</w:t>
+      </w:r>
+      <w:r>
+        <w:t xml:space="preserve"> </w:t>
+      </w:r>
+      <w:r>
+        <w:t>Permite listar todos los partidos de un cuadro.</w:t>
+      </w:r>
+    </w:p>
+    <w:p>
+      <w:pPr>
+        <w:ind w:left="708"/>
+      </w:pPr>
+      <w:r>
+        <w:t>RF1</w:t>
+      </w:r>
+      <w:r>
+        <w:t>1</w:t>
+      </w:r>
+      <w:r>
+        <w:t xml:space="preserve">.2 Ver Partido </w:t>
+      </w:r>
+    </w:p>
+    <w:p>
+      <w:pPr>
+        <w:ind w:left="708"/>
+      </w:pPr>
+      <w:r>
+        <w:tab/>
+        <w:t>Actores involucrados: Administrador, Entrenador, Competidor</w:t>
+      </w:r>
+    </w:p>
+    <w:p>
+      <w:pPr>
+        <w:ind w:left="708"/>
+      </w:pPr>
+      <w:r>
         <w:lastRenderedPageBreak/>
         <w:tab/>
-        <w:t>Descripción: Permite ver en detalle los datos del torneo seleccionado.</w:t>
+        <w:t>Descripción: Permite ver en detalle los datos del partido seleccionado.</w:t>
       </w:r>
     </w:p>
     <w:p>
@@ -8808,684 +9496,6 @@
         <w:ind w:left="708"/>
       </w:pPr>
       <w:r>
-        <w:t>RF</w:t>
-      </w:r>
-      <w:r>
-        <w:t>8</w:t>
-      </w:r>
-      <w:r>
-        <w:t xml:space="preserve">.3 Crear Torneo </w:t>
-      </w:r>
-    </w:p>
-    <w:p>
-      <w:pPr>
-        <w:ind w:left="708"/>
-      </w:pPr>
-      <w:r>
-        <w:tab/>
-        <w:t>Actores involucrados:</w:t>
-      </w:r>
-      <w:r>
-        <w:t xml:space="preserve"> </w:t>
-      </w:r>
-      <w:r>
-        <w:t>Administrador</w:t>
-      </w:r>
-    </w:p>
-    <w:p>
-      <w:pPr>
-        <w:ind w:left="708"/>
-      </w:pPr>
-      <w:r>
-        <w:tab/>
-        <w:t>Descripción:</w:t>
-      </w:r>
-      <w:r>
-        <w:t xml:space="preserve"> </w:t>
-      </w:r>
-      <w:r>
-        <w:t>Permite crear un nuevo torneo en el sistema.</w:t>
-      </w:r>
-    </w:p>
-    <w:p>
-      <w:pPr>
-        <w:ind w:left="708"/>
-      </w:pPr>
-      <w:r>
-        <w:t>RF</w:t>
-      </w:r>
-      <w:r>
-        <w:t>8</w:t>
-      </w:r>
-      <w:r>
-        <w:t xml:space="preserve">.4 Modificar Torneo </w:t>
-      </w:r>
-    </w:p>
-    <w:p>
-      <w:pPr>
-        <w:ind w:left="708"/>
-      </w:pPr>
-      <w:r>
-        <w:tab/>
-        <w:t>Actores involucrados: Administrador</w:t>
-      </w:r>
-    </w:p>
-    <w:p>
-      <w:pPr>
-        <w:ind w:left="708"/>
-      </w:pPr>
-      <w:r>
-        <w:tab/>
-        <w:t>Descripción:</w:t>
-      </w:r>
-      <w:r>
-        <w:t xml:space="preserve"> </w:t>
-      </w:r>
-      <w:r>
-        <w:t>Permite modificar el torneo seleccionado en el sistema.</w:t>
-      </w:r>
-    </w:p>
-    <w:p>
-      <w:pPr>
-        <w:ind w:left="708"/>
-      </w:pPr>
-      <w:r>
-        <w:t>RF</w:t>
-      </w:r>
-      <w:r>
-        <w:t>8</w:t>
-      </w:r>
-      <w:r>
-        <w:t xml:space="preserve">.5 Eliminar Torneo </w:t>
-      </w:r>
-    </w:p>
-    <w:p>
-      <w:pPr>
-        <w:ind w:left="708"/>
-      </w:pPr>
-      <w:r>
-        <w:tab/>
-        <w:t>Actores involucrados: Administrador</w:t>
-      </w:r>
-    </w:p>
-    <w:p>
-      <w:pPr>
-        <w:ind w:left="708"/>
-      </w:pPr>
-      <w:r>
-        <w:tab/>
-        <w:t>Descripción:</w:t>
-      </w:r>
-      <w:r>
-        <w:t xml:space="preserve"> </w:t>
-      </w:r>
-      <w:r>
-        <w:t>Permite eliminar el torneo seleccionado en el sistema.</w:t>
-      </w:r>
-    </w:p>
-    <w:p>
-      <w:pPr>
-        <w:ind w:left="708"/>
-      </w:pPr>
-      <w:r>
-        <w:t>RF8</w:t>
-      </w:r>
-      <w:r>
-        <w:t xml:space="preserve">.6 Buscar Torneos </w:t>
-      </w:r>
-    </w:p>
-    <w:p>
-      <w:pPr>
-        <w:ind w:left="708"/>
-      </w:pPr>
-      <w:r>
-        <w:tab/>
-        <w:t>Actores involucrados: Administrador, Entrenador, Competidor</w:t>
-      </w:r>
-    </w:p>
-    <w:p>
-      <w:pPr>
-        <w:ind w:left="1416"/>
-      </w:pPr>
-      <w:r>
-        <w:t>Descripción:</w:t>
-      </w:r>
-      <w:r>
-        <w:t xml:space="preserve"> </w:t>
-      </w:r>
-      <w:r>
-        <w:t>Permite buscar torneos que encajen con los parámetros de búsqueda indicados.</w:t>
-      </w:r>
-    </w:p>
-    <w:p>
-      <w:r>
-        <w:t>RF</w:t>
-      </w:r>
-      <w:r>
-        <w:t>9</w:t>
-      </w:r>
-      <w:r>
-        <w:t xml:space="preserve"> Gestionar Reservas Torneos</w:t>
-      </w:r>
-    </w:p>
-    <w:p>
-      <w:pPr>
-        <w:ind w:left="708"/>
-      </w:pPr>
-      <w:r>
-        <w:t>RF</w:t>
-      </w:r>
-      <w:r>
-        <w:t>9</w:t>
-      </w:r>
-      <w:r>
-        <w:t xml:space="preserve">.1 Listar Reservas de Torneos </w:t>
-      </w:r>
-    </w:p>
-    <w:p>
-      <w:pPr>
-        <w:ind w:left="708"/>
-      </w:pPr>
-      <w:r>
-        <w:tab/>
-        <w:t>Actores involucrados: Administrador, Competidor</w:t>
-      </w:r>
-    </w:p>
-    <w:p>
-      <w:pPr>
-        <w:ind w:left="708"/>
-      </w:pPr>
-      <w:r>
-        <w:tab/>
-        <w:t>Descripción:</w:t>
-      </w:r>
-      <w:r>
-        <w:t xml:space="preserve"> </w:t>
-      </w:r>
-      <w:r>
-        <w:t>Permite listar todas las reservas de torneos del sistema.</w:t>
-      </w:r>
-    </w:p>
-    <w:p>
-      <w:pPr>
-        <w:ind w:left="708"/>
-      </w:pPr>
-      <w:r>
-        <w:t>RF</w:t>
-      </w:r>
-      <w:r>
-        <w:t>9</w:t>
-      </w:r>
-      <w:r>
-        <w:t xml:space="preserve">.2 Ver Reserva de Torneo </w:t>
-      </w:r>
-    </w:p>
-    <w:p>
-      <w:pPr>
-        <w:ind w:left="708"/>
-      </w:pPr>
-      <w:r>
-        <w:tab/>
-        <w:t>Actores involucrados:</w:t>
-      </w:r>
-      <w:r>
-        <w:t xml:space="preserve"> </w:t>
-      </w:r>
-      <w:r>
-        <w:t>Administrador, Competidor</w:t>
-      </w:r>
-    </w:p>
-    <w:p>
-      <w:pPr>
-        <w:ind w:left="708"/>
-      </w:pPr>
-      <w:r>
-        <w:tab/>
-        <w:t>Descripción: Permite ver en detalle los datos de la reserva seleccionada de un torneo.</w:t>
-      </w:r>
-    </w:p>
-    <w:p>
-      <w:pPr>
-        <w:ind w:left="708"/>
-      </w:pPr>
-      <w:r>
-        <w:t>RF</w:t>
-      </w:r>
-      <w:r>
-        <w:t>9</w:t>
-      </w:r>
-      <w:r>
-        <w:t xml:space="preserve">.3 Confirmar Reserva de Torneo </w:t>
-      </w:r>
-    </w:p>
-    <w:p>
-      <w:pPr>
-        <w:ind w:left="708"/>
-      </w:pPr>
-      <w:r>
-        <w:tab/>
-        <w:t>Actores involucrados:</w:t>
-      </w:r>
-      <w:r>
-        <w:t xml:space="preserve"> </w:t>
-      </w:r>
-      <w:r>
-        <w:t>Administrador</w:t>
-      </w:r>
-    </w:p>
-    <w:p>
-      <w:pPr>
-        <w:ind w:left="708"/>
-      </w:pPr>
-      <w:r>
-        <w:tab/>
-        <w:t>Descripción:</w:t>
-      </w:r>
-      <w:r>
-        <w:t xml:space="preserve"> </w:t>
-      </w:r>
-      <w:r>
-        <w:t>Permite confirmar la reserva hecha por un usuario para un torneo.</w:t>
-      </w:r>
-    </w:p>
-    <w:p>
-      <w:pPr>
-        <w:ind w:left="708"/>
-      </w:pPr>
-      <w:r>
-        <w:t>RF9</w:t>
-      </w:r>
-      <w:r>
-        <w:t xml:space="preserve">.4 Eliminar Reserva de Torneo </w:t>
-      </w:r>
-    </w:p>
-    <w:p>
-      <w:pPr>
-        <w:ind w:left="708"/>
-      </w:pPr>
-      <w:r>
-        <w:tab/>
-        <w:t>Actores involucrados: Administrador, Competidor</w:t>
-      </w:r>
-    </w:p>
-    <w:p>
-      <w:pPr>
-        <w:ind w:left="708"/>
-      </w:pPr>
-      <w:r>
-        <w:tab/>
-        <w:t>Descripción:</w:t>
-      </w:r>
-      <w:r>
-        <w:t xml:space="preserve"> </w:t>
-      </w:r>
-      <w:r>
-        <w:t>Permite eliminar la reserva de un torneo seleccionada en el sistema.</w:t>
-      </w:r>
-    </w:p>
-    <w:p>
-      <w:pPr>
-        <w:ind w:left="708"/>
-      </w:pPr>
-      <w:r>
-        <w:t>RF</w:t>
-      </w:r>
-      <w:r>
-        <w:t>9</w:t>
-      </w:r>
-      <w:r>
-        <w:t xml:space="preserve">.5 Buscar Reservas de Torneos </w:t>
-      </w:r>
-    </w:p>
-    <w:p>
-      <w:pPr>
-        <w:ind w:left="708"/>
-      </w:pPr>
-      <w:r>
-        <w:tab/>
-        <w:t>Actores involucrados:</w:t>
-      </w:r>
-      <w:r>
-        <w:t xml:space="preserve"> </w:t>
-      </w:r>
-      <w:r>
-        <w:t>Administrador, Competidor</w:t>
-      </w:r>
-    </w:p>
-    <w:p>
-      <w:pPr>
-        <w:ind w:left="1416"/>
-      </w:pPr>
-      <w:r>
-        <w:t>Descripción:</w:t>
-      </w:r>
-      <w:r>
-        <w:t xml:space="preserve"> </w:t>
-      </w:r>
-      <w:r>
-        <w:t>Permite buscar reservas de torneos que encajen con los parámetros de búsqueda indicados.</w:t>
-      </w:r>
-    </w:p>
-    <w:p>
-      <w:pPr>
-        <w:ind w:left="708"/>
-      </w:pPr>
-      <w:r>
-        <w:t>RF</w:t>
-      </w:r>
-      <w:r>
-        <w:t>9</w:t>
-      </w:r>
-      <w:r>
-        <w:t xml:space="preserve">.6 Crear Reserva de Torneo </w:t>
-      </w:r>
-    </w:p>
-    <w:p>
-      <w:pPr>
-        <w:ind w:left="708"/>
-      </w:pPr>
-      <w:r>
-        <w:tab/>
-        <w:t>Actores involucrados: Competidor</w:t>
-      </w:r>
-    </w:p>
-    <w:p>
-      <w:pPr>
-        <w:ind w:left="708"/>
-      </w:pPr>
-      <w:r>
-        <w:tab/>
-        <w:t>Descripción:</w:t>
-      </w:r>
-      <w:r>
-        <w:t xml:space="preserve"> </w:t>
-      </w:r>
-      <w:r>
-        <w:t>Permite crear una nueva reserva para el torneo seleccionado</w:t>
-      </w:r>
-    </w:p>
-    <w:p>
-      <w:r>
-        <w:t>RF</w:t>
-      </w:r>
-      <w:r>
-        <w:t>10</w:t>
-      </w:r>
-      <w:r>
-        <w:t xml:space="preserve"> Gestionar Cuadros</w:t>
-      </w:r>
-    </w:p>
-    <w:p>
-      <w:pPr>
-        <w:ind w:left="708"/>
-      </w:pPr>
-      <w:r>
-        <w:t>RF</w:t>
-      </w:r>
-      <w:r>
-        <w:t>10</w:t>
-      </w:r>
-      <w:r>
-        <w:t xml:space="preserve">.1 Listar Cuadros </w:t>
-      </w:r>
-    </w:p>
-    <w:p>
-      <w:pPr>
-        <w:ind w:left="708"/>
-      </w:pPr>
-      <w:r>
-        <w:tab/>
-        <w:t>Actores involucrados: Administrador, Entrenador, Competidor</w:t>
-      </w:r>
-    </w:p>
-    <w:p>
-      <w:pPr>
-        <w:ind w:left="708"/>
-      </w:pPr>
-      <w:r>
-        <w:tab/>
-        <w:t>Descripción:</w:t>
-      </w:r>
-      <w:r>
-        <w:t xml:space="preserve"> </w:t>
-      </w:r>
-      <w:r>
-        <w:t>Permite listar todos los cuadros de un torneo.</w:t>
-      </w:r>
-    </w:p>
-    <w:p>
-      <w:pPr>
-        <w:ind w:left="708"/>
-      </w:pPr>
-      <w:r>
-        <w:t>RF</w:t>
-      </w:r>
-      <w:r>
-        <w:t>10</w:t>
-      </w:r>
-      <w:r>
-        <w:t xml:space="preserve">.2 Ver Cuadro </w:t>
-      </w:r>
-    </w:p>
-    <w:p>
-      <w:pPr>
-        <w:ind w:left="708"/>
-      </w:pPr>
-      <w:r>
-        <w:tab/>
-        <w:t>Actores involucrados: Administrador, Entrenador, Competidor</w:t>
-      </w:r>
-    </w:p>
-    <w:p>
-      <w:pPr>
-        <w:ind w:left="708"/>
-      </w:pPr>
-      <w:r>
-        <w:tab/>
-        <w:t>Descripción: Permite ver en detalle los datos del cuadro seleccionado.</w:t>
-      </w:r>
-    </w:p>
-    <w:p>
-      <w:pPr>
-        <w:ind w:left="708"/>
-      </w:pPr>
-      <w:r>
-        <w:t>RF</w:t>
-      </w:r>
-      <w:r>
-        <w:t>10</w:t>
-      </w:r>
-      <w:r>
-        <w:t xml:space="preserve">.3 Crear Cuadro </w:t>
-      </w:r>
-    </w:p>
-    <w:p>
-      <w:pPr>
-        <w:ind w:left="708"/>
-      </w:pPr>
-      <w:r>
-        <w:tab/>
-        <w:t>Actores involucrados: Administrador</w:t>
-      </w:r>
-    </w:p>
-    <w:p>
-      <w:pPr>
-        <w:ind w:left="708"/>
-      </w:pPr>
-      <w:r>
-        <w:tab/>
-        <w:t>Descripción:</w:t>
-      </w:r>
-      <w:r>
-        <w:t xml:space="preserve"> </w:t>
-      </w:r>
-      <w:r>
-        <w:t>Permite crear un nuevo cuadro en el torneo seleccionado.</w:t>
-      </w:r>
-    </w:p>
-    <w:p>
-      <w:pPr>
-        <w:ind w:left="708"/>
-      </w:pPr>
-      <w:r>
-        <w:t>RF</w:t>
-      </w:r>
-      <w:r>
-        <w:t>10</w:t>
-      </w:r>
-      <w:r>
-        <w:t xml:space="preserve">.4 Modificar Cuadro </w:t>
-      </w:r>
-    </w:p>
-    <w:p>
-      <w:pPr>
-        <w:ind w:left="708"/>
-      </w:pPr>
-      <w:r>
-        <w:tab/>
-        <w:t>Actores involucrados: Administrador</w:t>
-      </w:r>
-    </w:p>
-    <w:p>
-      <w:pPr>
-        <w:ind w:left="708"/>
-      </w:pPr>
-      <w:r>
-        <w:tab/>
-        <w:t>Descripción:</w:t>
-      </w:r>
-      <w:r>
-        <w:t xml:space="preserve"> </w:t>
-      </w:r>
-      <w:r>
-        <w:t>Permite modificar el cuadro seleccionado en el sistema.</w:t>
-      </w:r>
-    </w:p>
-    <w:p>
-      <w:pPr>
-        <w:ind w:left="708"/>
-      </w:pPr>
-      <w:r>
-        <w:t>RF</w:t>
-      </w:r>
-      <w:r>
-        <w:t>10</w:t>
-      </w:r>
-      <w:r>
-        <w:t xml:space="preserve">.5 Eliminar Cuadro </w:t>
-      </w:r>
-    </w:p>
-    <w:p>
-      <w:pPr>
-        <w:ind w:left="708"/>
-      </w:pPr>
-      <w:r>
-        <w:tab/>
-        <w:t>Actores involucrados: Administrador</w:t>
-      </w:r>
-    </w:p>
-    <w:p>
-      <w:pPr>
-        <w:ind w:left="708"/>
-      </w:pPr>
-      <w:r>
-        <w:tab/>
-        <w:t>Descripción:</w:t>
-      </w:r>
-      <w:r>
-        <w:t xml:space="preserve"> </w:t>
-      </w:r>
-      <w:r>
-        <w:t>Permite eliminar el cuadro seleccionado en el sistema.</w:t>
-      </w:r>
-    </w:p>
-    <w:p>
-      <w:r>
-        <w:t>RF1</w:t>
-      </w:r>
-      <w:r>
-        <w:t>1</w:t>
-      </w:r>
-      <w:r>
-        <w:t xml:space="preserve"> Gestionar Partidos</w:t>
-      </w:r>
-    </w:p>
-    <w:p>
-      <w:pPr>
-        <w:ind w:left="708"/>
-      </w:pPr>
-      <w:r>
-        <w:t>RF1</w:t>
-      </w:r>
-      <w:r>
-        <w:t>1</w:t>
-      </w:r>
-      <w:r>
-        <w:t xml:space="preserve">.1 Listar Partidos </w:t>
-      </w:r>
-    </w:p>
-    <w:p>
-      <w:pPr>
-        <w:ind w:left="708"/>
-      </w:pPr>
-      <w:r>
-        <w:tab/>
-        <w:t>Actores involucrados: Administrador, Entrenador, Competidor</w:t>
-      </w:r>
-    </w:p>
-    <w:p>
-      <w:pPr>
-        <w:ind w:left="708"/>
-      </w:pPr>
-      <w:r>
-        <w:tab/>
-        <w:t>Descripción:</w:t>
-      </w:r>
-      <w:r>
-        <w:t xml:space="preserve"> </w:t>
-      </w:r>
-      <w:r>
-        <w:t>Permite listar todos los partidos de un cuadro.</w:t>
-      </w:r>
-    </w:p>
-    <w:p>
-      <w:pPr>
-        <w:ind w:left="708"/>
-      </w:pPr>
-      <w:r>
-        <w:t>RF1</w:t>
-      </w:r>
-      <w:r>
-        <w:t>1</w:t>
-      </w:r>
-      <w:r>
-        <w:t xml:space="preserve">.2 Ver Partido </w:t>
-      </w:r>
-    </w:p>
-    <w:p>
-      <w:pPr>
-        <w:ind w:left="708"/>
-      </w:pPr>
-      <w:r>
-        <w:tab/>
-        <w:t>Actores involucrados: Administrador, Entrenador, Competidor</w:t>
-      </w:r>
-    </w:p>
-    <w:p>
-      <w:pPr>
-        <w:ind w:left="708"/>
-      </w:pPr>
-      <w:r>
-        <w:tab/>
-        <w:t>Descripción: Permite ver en detalle los datos del partido seleccionado.</w:t>
-      </w:r>
-    </w:p>
-    <w:p>
-      <w:pPr>
-        <w:ind w:left="708"/>
-      </w:pPr>
-      <w:r>
-        <w:lastRenderedPageBreak/>
         <w:t>RF1</w:t>
       </w:r>
       <w:r>
@@ -9845,10 +9855,10 @@
         </w:rPr>
         <w:lastRenderedPageBreak/>
         <w:drawing>
-          <wp:inline distT="0" distB="0" distL="0" distR="0" wp14:anchorId="3C61872D" wp14:editId="048B9B53">
-            <wp:extent cx="5400040" cy="3028594"/>
-            <wp:effectExtent l="0" t="0" r="0" b="635"/>
-            <wp:docPr id="18" name="Imagen 18"/>
+          <wp:inline distT="0" distB="0" distL="0" distR="0" wp14:anchorId="3CBF8DDE" wp14:editId="471E53C6">
+            <wp:extent cx="5400040" cy="3014345"/>
+            <wp:effectExtent l="0" t="0" r="0" b="0"/>
+            <wp:docPr id="9" name="Imagen 9"/>
             <wp:cNvGraphicFramePr>
               <a:graphicFrameLocks xmlns:a="http://schemas.openxmlformats.org/drawingml/2006/main" noChangeAspect="1"/>
             </wp:cNvGraphicFramePr>
@@ -9856,36 +9866,23 @@
               <a:graphicData uri="http://schemas.openxmlformats.org/drawingml/2006/picture">
                 <pic:pic xmlns:pic="http://schemas.openxmlformats.org/drawingml/2006/picture">
                   <pic:nvPicPr>
-                    <pic:cNvPr id="0" name="Imagen 1"/>
-                    <pic:cNvPicPr>
-                      <a:picLocks noChangeAspect="1" noChangeArrowheads="1"/>
-                    </pic:cNvPicPr>
+                    <pic:cNvPr id="1" name=""/>
+                    <pic:cNvPicPr/>
                   </pic:nvPicPr>
                   <pic:blipFill>
-                    <a:blip r:embed="rId12" cstate="print">
-                      <a:extLst>
-                        <a:ext uri="{28A0092B-C50C-407E-A947-70E740481C1C}">
-                          <a14:useLocalDpi xmlns:a14="http://schemas.microsoft.com/office/drawing/2010/main" val="0"/>
-                        </a:ext>
-                      </a:extLst>
-                    </a:blip>
-                    <a:srcRect/>
+                    <a:blip r:embed="rId12"/>
                     <a:stretch>
                       <a:fillRect/>
                     </a:stretch>
                   </pic:blipFill>
-                  <pic:spPr bwMode="auto">
+                  <pic:spPr>
                     <a:xfrm>
                       <a:off x="0" y="0"/>
-                      <a:ext cx="5400040" cy="3028594"/>
+                      <a:ext cx="5400040" cy="3014345"/>
                     </a:xfrm>
                     <a:prstGeom prst="rect">
                       <a:avLst/>
                     </a:prstGeom>
-                    <a:noFill/>
-                    <a:ln>
-                      <a:noFill/>
-                    </a:ln>
                   </pic:spPr>
                 </pic:pic>
               </a:graphicData>
@@ -9913,10 +9910,10 @@
           <w:lang w:eastAsia="es-ES"/>
         </w:rPr>
         <w:drawing>
-          <wp:inline distT="0" distB="0" distL="0" distR="0" wp14:anchorId="7AD267AF" wp14:editId="74E0AF0A">
-            <wp:extent cx="4114800" cy="3257550"/>
-            <wp:effectExtent l="0" t="0" r="0" b="0"/>
-            <wp:docPr id="17" name="Imagen 17"/>
+          <wp:inline distT="0" distB="0" distL="0" distR="0" wp14:anchorId="758B1E94" wp14:editId="02F6B96E">
+            <wp:extent cx="5400040" cy="4258310"/>
+            <wp:effectExtent l="0" t="0" r="0" b="8890"/>
+            <wp:docPr id="10" name="Imagen 10"/>
             <wp:cNvGraphicFramePr>
               <a:graphicFrameLocks xmlns:a="http://schemas.openxmlformats.org/drawingml/2006/main" noChangeAspect="1"/>
             </wp:cNvGraphicFramePr>
@@ -9924,36 +9921,23 @@
               <a:graphicData uri="http://schemas.openxmlformats.org/drawingml/2006/picture">
                 <pic:pic xmlns:pic="http://schemas.openxmlformats.org/drawingml/2006/picture">
                   <pic:nvPicPr>
-                    <pic:cNvPr id="0" name="Imagen 1"/>
-                    <pic:cNvPicPr>
-                      <a:picLocks noChangeAspect="1" noChangeArrowheads="1"/>
-                    </pic:cNvPicPr>
+                    <pic:cNvPr id="1" name=""/>
+                    <pic:cNvPicPr/>
                   </pic:nvPicPr>
                   <pic:blipFill>
-                    <a:blip r:embed="rId13">
-                      <a:extLst>
-                        <a:ext uri="{28A0092B-C50C-407E-A947-70E740481C1C}">
-                          <a14:useLocalDpi xmlns:a14="http://schemas.microsoft.com/office/drawing/2010/main" val="0"/>
-                        </a:ext>
-                      </a:extLst>
-                    </a:blip>
-                    <a:srcRect/>
+                    <a:blip r:embed="rId13"/>
                     <a:stretch>
                       <a:fillRect/>
                     </a:stretch>
                   </pic:blipFill>
-                  <pic:spPr bwMode="auto">
+                  <pic:spPr>
                     <a:xfrm>
                       <a:off x="0" y="0"/>
-                      <a:ext cx="4114800" cy="3257550"/>
+                      <a:ext cx="5400040" cy="4258310"/>
                     </a:xfrm>
                     <a:prstGeom prst="rect">
                       <a:avLst/>
                     </a:prstGeom>
-                    <a:noFill/>
-                    <a:ln>
-                      <a:noFill/>
-                    </a:ln>
                   </pic:spPr>
                 </pic:pic>
               </a:graphicData>
@@ -9982,10 +9966,10 @@
         </w:rPr>
         <w:lastRenderedPageBreak/>
         <w:drawing>
-          <wp:inline distT="0" distB="0" distL="0" distR="0" wp14:anchorId="6AA8063F" wp14:editId="4B048337">
-            <wp:extent cx="4581525" cy="4124325"/>
-            <wp:effectExtent l="0" t="0" r="9525" b="9525"/>
-            <wp:docPr id="16" name="Imagen 16"/>
+          <wp:inline distT="0" distB="0" distL="0" distR="0" wp14:anchorId="213C7E5D" wp14:editId="3BFCC32E">
+            <wp:extent cx="5400040" cy="4869180"/>
+            <wp:effectExtent l="0" t="0" r="0" b="7620"/>
+            <wp:docPr id="11" name="Imagen 11"/>
             <wp:cNvGraphicFramePr>
               <a:graphicFrameLocks xmlns:a="http://schemas.openxmlformats.org/drawingml/2006/main" noChangeAspect="1"/>
             </wp:cNvGraphicFramePr>
@@ -9993,36 +9977,23 @@
               <a:graphicData uri="http://schemas.openxmlformats.org/drawingml/2006/picture">
                 <pic:pic xmlns:pic="http://schemas.openxmlformats.org/drawingml/2006/picture">
                   <pic:nvPicPr>
-                    <pic:cNvPr id="0" name="Imagen 1"/>
-                    <pic:cNvPicPr>
-                      <a:picLocks noChangeAspect="1" noChangeArrowheads="1"/>
-                    </pic:cNvPicPr>
+                    <pic:cNvPr id="1" name=""/>
+                    <pic:cNvPicPr/>
                   </pic:nvPicPr>
                   <pic:blipFill>
-                    <a:blip r:embed="rId14">
-                      <a:extLst>
-                        <a:ext uri="{28A0092B-C50C-407E-A947-70E740481C1C}">
-                          <a14:useLocalDpi xmlns:a14="http://schemas.microsoft.com/office/drawing/2010/main" val="0"/>
-                        </a:ext>
-                      </a:extLst>
-                    </a:blip>
-                    <a:srcRect/>
+                    <a:blip r:embed="rId14"/>
                     <a:stretch>
                       <a:fillRect/>
                     </a:stretch>
                   </pic:blipFill>
-                  <pic:spPr bwMode="auto">
+                  <pic:spPr>
                     <a:xfrm>
                       <a:off x="0" y="0"/>
-                      <a:ext cx="4581525" cy="4124325"/>
+                      <a:ext cx="5400040" cy="4869180"/>
                     </a:xfrm>
                     <a:prstGeom prst="rect">
                       <a:avLst/>
                     </a:prstGeom>
-                    <a:noFill/>
-                    <a:ln>
-                      <a:noFill/>
-                    </a:ln>
                   </pic:spPr>
                 </pic:pic>
               </a:graphicData>
@@ -10057,10 +10028,10 @@
         </w:rPr>
         <w:lastRenderedPageBreak/>
         <w:drawing>
-          <wp:inline distT="0" distB="0" distL="0" distR="0" wp14:anchorId="072AB724" wp14:editId="0CC0919C">
-            <wp:extent cx="4581525" cy="4229100"/>
-            <wp:effectExtent l="0" t="0" r="9525" b="0"/>
-            <wp:docPr id="15" name="Imagen 15"/>
+          <wp:inline distT="0" distB="0" distL="0" distR="0" wp14:anchorId="4EF73736" wp14:editId="4A9945AF">
+            <wp:extent cx="5400040" cy="5022850"/>
+            <wp:effectExtent l="0" t="0" r="0" b="6350"/>
+            <wp:docPr id="20" name="Imagen 20"/>
             <wp:cNvGraphicFramePr>
               <a:graphicFrameLocks xmlns:a="http://schemas.openxmlformats.org/drawingml/2006/main" noChangeAspect="1"/>
             </wp:cNvGraphicFramePr>
@@ -10068,36 +10039,23 @@
               <a:graphicData uri="http://schemas.openxmlformats.org/drawingml/2006/picture">
                 <pic:pic xmlns:pic="http://schemas.openxmlformats.org/drawingml/2006/picture">
                   <pic:nvPicPr>
-                    <pic:cNvPr id="0" name="Imagen 1"/>
-                    <pic:cNvPicPr>
-                      <a:picLocks noChangeAspect="1" noChangeArrowheads="1"/>
-                    </pic:cNvPicPr>
+                    <pic:cNvPr id="1" name=""/>
+                    <pic:cNvPicPr/>
                   </pic:nvPicPr>
                   <pic:blipFill>
-                    <a:blip r:embed="rId15">
-                      <a:extLst>
-                        <a:ext uri="{28A0092B-C50C-407E-A947-70E740481C1C}">
-                          <a14:useLocalDpi xmlns:a14="http://schemas.microsoft.com/office/drawing/2010/main" val="0"/>
-                        </a:ext>
-                      </a:extLst>
-                    </a:blip>
-                    <a:srcRect/>
+                    <a:blip r:embed="rId15"/>
                     <a:stretch>
                       <a:fillRect/>
                     </a:stretch>
                   </pic:blipFill>
-                  <pic:spPr bwMode="auto">
+                  <pic:spPr>
                     <a:xfrm>
                       <a:off x="0" y="0"/>
-                      <a:ext cx="4581525" cy="4229100"/>
+                      <a:ext cx="5400040" cy="5022850"/>
                     </a:xfrm>
                     <a:prstGeom prst="rect">
                       <a:avLst/>
                     </a:prstGeom>
-                    <a:noFill/>
-                    <a:ln>
-                      <a:noFill/>
-                    </a:ln>
                   </pic:spPr>
                 </pic:pic>
               </a:graphicData>
@@ -11361,7 +11319,6 @@
                 <w:sz w:val="22"/>
                 <w:szCs w:val="22"/>
               </w:rPr>
-              <w:lastRenderedPageBreak/>
               <w:t>Descripción</w:t>
             </w:r>
           </w:p>
@@ -13511,6 +13468,7 @@
                 <w:sz w:val="22"/>
                 <w:szCs w:val="22"/>
               </w:rPr>
+              <w:lastRenderedPageBreak/>
               <w:t>Precondiciones</w:t>
             </w:r>
           </w:p>
@@ -15311,10 +15269,1037 @@
       </w:tr>
     </w:tbl>
     <w:p>
+      <w:bookmarkStart w:id="40" w:name="_Toc513389359"/>
+    </w:p>
+    <w:tbl>
+      <w:tblPr>
+        <w:tblW w:w="8500" w:type="dxa"/>
+        <w:tblBorders>
+          <w:top w:val="single" w:sz="4" w:space="0" w:color="auto"/>
+          <w:left w:val="single" w:sz="4" w:space="0" w:color="auto"/>
+          <w:bottom w:val="single" w:sz="4" w:space="0" w:color="auto"/>
+          <w:right w:val="single" w:sz="4" w:space="0" w:color="auto"/>
+          <w:insideH w:val="single" w:sz="4" w:space="0" w:color="auto"/>
+          <w:insideV w:val="single" w:sz="4" w:space="0" w:color="auto"/>
+        </w:tblBorders>
+        <w:tblLook w:val="04A0" w:firstRow="1" w:lastRow="0" w:firstColumn="1" w:lastColumn="0" w:noHBand="0" w:noVBand="1"/>
+      </w:tblPr>
+      <w:tblGrid>
+        <w:gridCol w:w="1667"/>
+        <w:gridCol w:w="328"/>
+        <w:gridCol w:w="2650"/>
+        <w:gridCol w:w="3855"/>
+      </w:tblGrid>
+      <w:tr>
+        <w:tc>
+          <w:tcPr>
+            <w:tcW w:w="1667" w:type="dxa"/>
+            <w:shd w:val="clear" w:color="auto" w:fill="auto"/>
+          </w:tcPr>
+          <w:p>
+            <w:pPr>
+              <w:rPr>
+                <w:rFonts w:eastAsia="Calibri"/>
+                <w:sz w:val="22"/>
+                <w:szCs w:val="22"/>
+              </w:rPr>
+            </w:pPr>
+            <w:r>
+              <w:rPr>
+                <w:rFonts w:eastAsia="Calibri"/>
+                <w:sz w:val="22"/>
+                <w:szCs w:val="22"/>
+              </w:rPr>
+              <w:t>ID Caso de Uso</w:t>
+            </w:r>
+          </w:p>
+        </w:tc>
+        <w:tc>
+          <w:tcPr>
+            <w:tcW w:w="6833" w:type="dxa"/>
+            <w:gridSpan w:val="3"/>
+            <w:shd w:val="clear" w:color="auto" w:fill="auto"/>
+          </w:tcPr>
+          <w:p>
+            <w:pPr>
+              <w:rPr>
+                <w:rFonts w:eastAsia="Calibri"/>
+                <w:b/>
+                <w:sz w:val="22"/>
+                <w:szCs w:val="22"/>
+              </w:rPr>
+            </w:pPr>
+            <w:r>
+              <w:rPr>
+                <w:rFonts w:eastAsia="Calibri"/>
+                <w:b/>
+                <w:sz w:val="22"/>
+                <w:szCs w:val="22"/>
+              </w:rPr>
+              <w:t>Autenticar Usuario</w:t>
+            </w:r>
+          </w:p>
+        </w:tc>
+      </w:tr>
+      <w:tr>
+        <w:tc>
+          <w:tcPr>
+            <w:tcW w:w="1667" w:type="dxa"/>
+            <w:shd w:val="clear" w:color="auto" w:fill="auto"/>
+          </w:tcPr>
+          <w:p>
+            <w:pPr>
+              <w:rPr>
+                <w:rFonts w:eastAsia="Calibri"/>
+                <w:sz w:val="22"/>
+                <w:szCs w:val="22"/>
+              </w:rPr>
+            </w:pPr>
+            <w:r>
+              <w:rPr>
+                <w:rFonts w:eastAsia="Calibri"/>
+                <w:sz w:val="22"/>
+                <w:szCs w:val="22"/>
+              </w:rPr>
+              <w:t>Actor</w:t>
+            </w:r>
+          </w:p>
+        </w:tc>
+        <w:tc>
+          <w:tcPr>
+            <w:tcW w:w="6833" w:type="dxa"/>
+            <w:gridSpan w:val="3"/>
+            <w:shd w:val="clear" w:color="auto" w:fill="auto"/>
+          </w:tcPr>
+          <w:p>
+            <w:pPr>
+              <w:rPr>
+                <w:rFonts w:eastAsia="Calibri"/>
+                <w:sz w:val="22"/>
+                <w:szCs w:val="22"/>
+              </w:rPr>
+            </w:pPr>
+            <w:r>
+              <w:rPr>
+                <w:rFonts w:eastAsia="Calibri"/>
+                <w:sz w:val="22"/>
+                <w:szCs w:val="22"/>
+              </w:rPr>
+              <w:t>Administrador/Entrenador/Alumno/Competidor</w:t>
+            </w:r>
+          </w:p>
+        </w:tc>
+      </w:tr>
+      <w:tr>
+        <w:tc>
+          <w:tcPr>
+            <w:tcW w:w="1667" w:type="dxa"/>
+            <w:shd w:val="clear" w:color="auto" w:fill="auto"/>
+          </w:tcPr>
+          <w:p>
+            <w:pPr>
+              <w:rPr>
+                <w:rFonts w:eastAsia="Calibri"/>
+                <w:sz w:val="22"/>
+                <w:szCs w:val="22"/>
+              </w:rPr>
+            </w:pPr>
+            <w:r>
+              <w:rPr>
+                <w:rFonts w:eastAsia="Calibri"/>
+                <w:sz w:val="22"/>
+                <w:szCs w:val="22"/>
+              </w:rPr>
+              <w:t>Descripción</w:t>
+            </w:r>
+          </w:p>
+        </w:tc>
+        <w:tc>
+          <w:tcPr>
+            <w:tcW w:w="6833" w:type="dxa"/>
+            <w:gridSpan w:val="3"/>
+            <w:shd w:val="clear" w:color="auto" w:fill="auto"/>
+          </w:tcPr>
+          <w:p>
+            <w:pPr>
+              <w:rPr>
+                <w:rFonts w:eastAsia="Calibri"/>
+                <w:sz w:val="22"/>
+                <w:szCs w:val="22"/>
+              </w:rPr>
+            </w:pPr>
+            <w:r>
+              <w:rPr>
+                <w:rFonts w:eastAsia="Calibri"/>
+                <w:sz w:val="22"/>
+                <w:szCs w:val="22"/>
+              </w:rPr>
+              <w:t xml:space="preserve">El usuario puede </w:t>
+            </w:r>
+            <w:r>
+              <w:rPr>
+                <w:rFonts w:eastAsia="Calibri"/>
+                <w:sz w:val="22"/>
+                <w:szCs w:val="22"/>
+              </w:rPr>
+              <w:t>acceder al sistema</w:t>
+            </w:r>
+          </w:p>
+        </w:tc>
+      </w:tr>
+      <w:tr>
+        <w:tc>
+          <w:tcPr>
+            <w:tcW w:w="1667" w:type="dxa"/>
+            <w:shd w:val="clear" w:color="auto" w:fill="auto"/>
+          </w:tcPr>
+          <w:p>
+            <w:pPr>
+              <w:rPr>
+                <w:rFonts w:eastAsia="Calibri"/>
+                <w:sz w:val="22"/>
+                <w:szCs w:val="22"/>
+              </w:rPr>
+            </w:pPr>
+            <w:r>
+              <w:rPr>
+                <w:rFonts w:eastAsia="Calibri"/>
+                <w:sz w:val="22"/>
+                <w:szCs w:val="22"/>
+              </w:rPr>
+              <w:t>Precondiciones</w:t>
+            </w:r>
+          </w:p>
+        </w:tc>
+        <w:tc>
+          <w:tcPr>
+            <w:tcW w:w="6833" w:type="dxa"/>
+            <w:gridSpan w:val="3"/>
+            <w:shd w:val="clear" w:color="auto" w:fill="auto"/>
+          </w:tcPr>
+          <w:p>
+            <w:pPr>
+              <w:rPr>
+                <w:rFonts w:eastAsia="Calibri"/>
+                <w:sz w:val="22"/>
+                <w:szCs w:val="22"/>
+              </w:rPr>
+            </w:pPr>
+            <w:r>
+              <w:rPr>
+                <w:rFonts w:eastAsia="Calibri"/>
+                <w:sz w:val="22"/>
+                <w:szCs w:val="22"/>
+              </w:rPr>
+              <w:t>Ninguna</w:t>
+            </w:r>
+          </w:p>
+        </w:tc>
+      </w:tr>
+      <w:tr>
+        <w:tc>
+          <w:tcPr>
+            <w:tcW w:w="1667" w:type="dxa"/>
+            <w:shd w:val="clear" w:color="auto" w:fill="auto"/>
+          </w:tcPr>
+          <w:p>
+            <w:pPr>
+              <w:rPr>
+                <w:rFonts w:eastAsia="Calibri"/>
+                <w:sz w:val="22"/>
+                <w:szCs w:val="22"/>
+              </w:rPr>
+            </w:pPr>
+            <w:proofErr w:type="spellStart"/>
+            <w:r>
+              <w:rPr>
+                <w:rFonts w:eastAsia="Calibri"/>
+                <w:sz w:val="22"/>
+                <w:szCs w:val="22"/>
+              </w:rPr>
+              <w:t>Postcondiciones</w:t>
+            </w:r>
+            <w:proofErr w:type="spellEnd"/>
+          </w:p>
+        </w:tc>
+        <w:tc>
+          <w:tcPr>
+            <w:tcW w:w="6833" w:type="dxa"/>
+            <w:gridSpan w:val="3"/>
+            <w:shd w:val="clear" w:color="auto" w:fill="auto"/>
+          </w:tcPr>
+          <w:p>
+            <w:pPr>
+              <w:rPr>
+                <w:rFonts w:eastAsia="Calibri"/>
+                <w:sz w:val="22"/>
+                <w:szCs w:val="22"/>
+              </w:rPr>
+            </w:pPr>
+            <w:r>
+              <w:rPr>
+                <w:rFonts w:eastAsia="Calibri"/>
+                <w:sz w:val="22"/>
+                <w:szCs w:val="22"/>
+              </w:rPr>
+              <w:t>Se accede a la parte restringida de la aplicación</w:t>
+            </w:r>
+          </w:p>
+        </w:tc>
+      </w:tr>
+      <w:tr>
+        <w:trPr>
+          <w:trHeight w:val="54"/>
+        </w:trPr>
+        <w:tc>
+          <w:tcPr>
+            <w:tcW w:w="1667" w:type="dxa"/>
+            <w:vMerge w:val="restart"/>
+            <w:shd w:val="clear" w:color="auto" w:fill="auto"/>
+          </w:tcPr>
+          <w:p>
+            <w:pPr>
+              <w:rPr>
+                <w:rFonts w:eastAsia="Calibri"/>
+                <w:sz w:val="22"/>
+                <w:szCs w:val="22"/>
+              </w:rPr>
+            </w:pPr>
+            <w:r>
+              <w:rPr>
+                <w:rFonts w:eastAsia="Calibri"/>
+                <w:sz w:val="22"/>
+                <w:szCs w:val="22"/>
+              </w:rPr>
+              <w:t>Flujo normal de eventos</w:t>
+            </w:r>
+          </w:p>
+        </w:tc>
+        <w:tc>
+          <w:tcPr>
+            <w:tcW w:w="328" w:type="dxa"/>
+            <w:shd w:val="clear" w:color="auto" w:fill="BFBFBF"/>
+          </w:tcPr>
+          <w:p>
+            <w:pPr>
+              <w:rPr>
+                <w:rFonts w:eastAsia="Calibri"/>
+                <w:sz w:val="22"/>
+                <w:szCs w:val="22"/>
+              </w:rPr>
+            </w:pPr>
+          </w:p>
+        </w:tc>
+        <w:tc>
+          <w:tcPr>
+            <w:tcW w:w="2650" w:type="dxa"/>
+            <w:shd w:val="clear" w:color="auto" w:fill="BFBFBF"/>
+          </w:tcPr>
+          <w:p>
+            <w:pPr>
+              <w:rPr>
+                <w:rFonts w:eastAsia="Calibri"/>
+                <w:sz w:val="22"/>
+                <w:szCs w:val="22"/>
+              </w:rPr>
+            </w:pPr>
+            <w:r>
+              <w:rPr>
+                <w:rFonts w:eastAsia="Calibri"/>
+                <w:sz w:val="22"/>
+                <w:szCs w:val="22"/>
+              </w:rPr>
+              <w:t>Acción del Actor</w:t>
+            </w:r>
+          </w:p>
+        </w:tc>
+        <w:tc>
+          <w:tcPr>
+            <w:tcW w:w="3855" w:type="dxa"/>
+            <w:shd w:val="clear" w:color="auto" w:fill="BFBFBF"/>
+          </w:tcPr>
+          <w:p>
+            <w:pPr>
+              <w:rPr>
+                <w:rFonts w:eastAsia="Calibri"/>
+                <w:sz w:val="22"/>
+                <w:szCs w:val="22"/>
+              </w:rPr>
+            </w:pPr>
+            <w:r>
+              <w:rPr>
+                <w:rFonts w:eastAsia="Calibri"/>
+                <w:sz w:val="22"/>
+                <w:szCs w:val="22"/>
+              </w:rPr>
+              <w:t>Respuesta del Sistema</w:t>
+            </w:r>
+          </w:p>
+        </w:tc>
+      </w:tr>
+      <w:tr>
+        <w:trPr>
+          <w:trHeight w:val="54"/>
+        </w:trPr>
+        <w:tc>
+          <w:tcPr>
+            <w:tcW w:w="1667" w:type="dxa"/>
+            <w:vMerge/>
+            <w:shd w:val="clear" w:color="auto" w:fill="auto"/>
+          </w:tcPr>
+          <w:p>
+            <w:pPr>
+              <w:rPr>
+                <w:rFonts w:eastAsia="Calibri"/>
+                <w:sz w:val="22"/>
+                <w:szCs w:val="22"/>
+              </w:rPr>
+            </w:pPr>
+          </w:p>
+        </w:tc>
+        <w:tc>
+          <w:tcPr>
+            <w:tcW w:w="328" w:type="dxa"/>
+            <w:shd w:val="clear" w:color="auto" w:fill="auto"/>
+          </w:tcPr>
+          <w:p>
+            <w:pPr>
+              <w:rPr>
+                <w:rFonts w:eastAsia="Calibri"/>
+                <w:sz w:val="22"/>
+                <w:szCs w:val="22"/>
+              </w:rPr>
+            </w:pPr>
+            <w:r>
+              <w:rPr>
+                <w:rFonts w:eastAsia="Calibri"/>
+                <w:sz w:val="22"/>
+                <w:szCs w:val="22"/>
+              </w:rPr>
+              <w:t>1</w:t>
+            </w:r>
+          </w:p>
+        </w:tc>
+        <w:tc>
+          <w:tcPr>
+            <w:tcW w:w="2650" w:type="dxa"/>
+            <w:shd w:val="clear" w:color="auto" w:fill="auto"/>
+          </w:tcPr>
+          <w:p>
+            <w:pPr>
+              <w:rPr>
+                <w:rFonts w:eastAsia="Calibri"/>
+                <w:sz w:val="22"/>
+                <w:szCs w:val="22"/>
+              </w:rPr>
+            </w:pPr>
+          </w:p>
+        </w:tc>
+        <w:tc>
+          <w:tcPr>
+            <w:tcW w:w="3855" w:type="dxa"/>
+            <w:shd w:val="clear" w:color="auto" w:fill="auto"/>
+          </w:tcPr>
+          <w:p>
+            <w:pPr>
+              <w:rPr>
+                <w:rFonts w:eastAsia="Calibri"/>
+                <w:sz w:val="22"/>
+                <w:szCs w:val="22"/>
+              </w:rPr>
+            </w:pPr>
+            <w:r>
+              <w:rPr>
+                <w:rFonts w:eastAsia="Calibri"/>
+                <w:sz w:val="22"/>
+                <w:szCs w:val="22"/>
+              </w:rPr>
+              <w:t>Pide credenciales</w:t>
+            </w:r>
+          </w:p>
+        </w:tc>
+      </w:tr>
+      <w:tr>
+        <w:trPr>
+          <w:trHeight w:val="54"/>
+        </w:trPr>
+        <w:tc>
+          <w:tcPr>
+            <w:tcW w:w="1667" w:type="dxa"/>
+            <w:vMerge/>
+            <w:shd w:val="clear" w:color="auto" w:fill="auto"/>
+          </w:tcPr>
+          <w:p>
+            <w:pPr>
+              <w:rPr>
+                <w:rFonts w:eastAsia="Calibri"/>
+                <w:sz w:val="22"/>
+                <w:szCs w:val="22"/>
+              </w:rPr>
+            </w:pPr>
+          </w:p>
+        </w:tc>
+        <w:tc>
+          <w:tcPr>
+            <w:tcW w:w="328" w:type="dxa"/>
+            <w:shd w:val="clear" w:color="auto" w:fill="auto"/>
+          </w:tcPr>
+          <w:p>
+            <w:pPr>
+              <w:rPr>
+                <w:rFonts w:eastAsia="Calibri"/>
+                <w:sz w:val="22"/>
+                <w:szCs w:val="22"/>
+              </w:rPr>
+            </w:pPr>
+            <w:r>
+              <w:rPr>
+                <w:rFonts w:eastAsia="Calibri"/>
+                <w:sz w:val="22"/>
+                <w:szCs w:val="22"/>
+              </w:rPr>
+              <w:t>2</w:t>
+            </w:r>
+          </w:p>
+        </w:tc>
+        <w:tc>
+          <w:tcPr>
+            <w:tcW w:w="2650" w:type="dxa"/>
+            <w:shd w:val="clear" w:color="auto" w:fill="auto"/>
+          </w:tcPr>
+          <w:p>
+            <w:pPr>
+              <w:rPr>
+                <w:rFonts w:eastAsia="Calibri"/>
+                <w:sz w:val="22"/>
+                <w:szCs w:val="22"/>
+              </w:rPr>
+            </w:pPr>
+            <w:r>
+              <w:rPr>
+                <w:rFonts w:eastAsia="Calibri"/>
+                <w:sz w:val="22"/>
+                <w:szCs w:val="22"/>
+              </w:rPr>
+              <w:t>Introduce datos</w:t>
+            </w:r>
+          </w:p>
+        </w:tc>
+        <w:tc>
+          <w:tcPr>
+            <w:tcW w:w="3855" w:type="dxa"/>
+            <w:shd w:val="clear" w:color="auto" w:fill="auto"/>
+          </w:tcPr>
+          <w:p>
+            <w:pPr>
+              <w:rPr>
+                <w:rFonts w:eastAsia="Calibri"/>
+                <w:sz w:val="22"/>
+                <w:szCs w:val="22"/>
+              </w:rPr>
+            </w:pPr>
+          </w:p>
+        </w:tc>
+      </w:tr>
+      <w:tr>
+        <w:trPr>
+          <w:trHeight w:val="54"/>
+        </w:trPr>
+        <w:tc>
+          <w:tcPr>
+            <w:tcW w:w="1667" w:type="dxa"/>
+            <w:shd w:val="clear" w:color="auto" w:fill="auto"/>
+          </w:tcPr>
+          <w:p>
+            <w:pPr>
+              <w:rPr>
+                <w:rFonts w:eastAsia="Calibri"/>
+                <w:sz w:val="22"/>
+                <w:szCs w:val="22"/>
+              </w:rPr>
+            </w:pPr>
+          </w:p>
+        </w:tc>
+        <w:tc>
+          <w:tcPr>
+            <w:tcW w:w="328" w:type="dxa"/>
+            <w:shd w:val="clear" w:color="auto" w:fill="auto"/>
+          </w:tcPr>
+          <w:p>
+            <w:pPr>
+              <w:rPr>
+                <w:rFonts w:eastAsia="Calibri"/>
+                <w:sz w:val="22"/>
+                <w:szCs w:val="22"/>
+              </w:rPr>
+            </w:pPr>
+            <w:r>
+              <w:rPr>
+                <w:rFonts w:eastAsia="Calibri"/>
+                <w:sz w:val="22"/>
+                <w:szCs w:val="22"/>
+              </w:rPr>
+              <w:t>3</w:t>
+            </w:r>
+          </w:p>
+        </w:tc>
+        <w:tc>
+          <w:tcPr>
+            <w:tcW w:w="2650" w:type="dxa"/>
+            <w:shd w:val="clear" w:color="auto" w:fill="auto"/>
+          </w:tcPr>
+          <w:p>
+            <w:pPr>
+              <w:rPr>
+                <w:rFonts w:eastAsia="Calibri"/>
+                <w:sz w:val="22"/>
+                <w:szCs w:val="22"/>
+              </w:rPr>
+            </w:pPr>
+          </w:p>
+        </w:tc>
+        <w:tc>
+          <w:tcPr>
+            <w:tcW w:w="3855" w:type="dxa"/>
+            <w:shd w:val="clear" w:color="auto" w:fill="auto"/>
+          </w:tcPr>
+          <w:p>
+            <w:pPr>
+              <w:rPr>
+                <w:rFonts w:eastAsia="Calibri"/>
+                <w:sz w:val="22"/>
+                <w:szCs w:val="22"/>
+              </w:rPr>
+            </w:pPr>
+            <w:r>
+              <w:rPr>
+                <w:rFonts w:eastAsia="Calibri"/>
+                <w:sz w:val="22"/>
+                <w:szCs w:val="22"/>
+              </w:rPr>
+              <w:t>Comprueba que los datos introducidos por el usuario son correctos [A1]</w:t>
+            </w:r>
+          </w:p>
+        </w:tc>
+      </w:tr>
+      <w:tr>
+        <w:trPr>
+          <w:trHeight w:val="54"/>
+        </w:trPr>
+        <w:tc>
+          <w:tcPr>
+            <w:tcW w:w="1667" w:type="dxa"/>
+            <w:shd w:val="clear" w:color="auto" w:fill="auto"/>
+          </w:tcPr>
+          <w:p>
+            <w:pPr>
+              <w:rPr>
+                <w:rFonts w:eastAsia="Calibri"/>
+                <w:sz w:val="22"/>
+                <w:szCs w:val="22"/>
+              </w:rPr>
+            </w:pPr>
+          </w:p>
+        </w:tc>
+        <w:tc>
+          <w:tcPr>
+            <w:tcW w:w="328" w:type="dxa"/>
+            <w:shd w:val="clear" w:color="auto" w:fill="auto"/>
+          </w:tcPr>
+          <w:p>
+            <w:pPr>
+              <w:rPr>
+                <w:rFonts w:eastAsia="Calibri"/>
+                <w:sz w:val="22"/>
+                <w:szCs w:val="22"/>
+              </w:rPr>
+            </w:pPr>
+            <w:r>
+              <w:rPr>
+                <w:rFonts w:eastAsia="Calibri"/>
+                <w:sz w:val="22"/>
+                <w:szCs w:val="22"/>
+              </w:rPr>
+              <w:t>4</w:t>
+            </w:r>
+          </w:p>
+        </w:tc>
+        <w:tc>
+          <w:tcPr>
+            <w:tcW w:w="2650" w:type="dxa"/>
+            <w:shd w:val="clear" w:color="auto" w:fill="auto"/>
+          </w:tcPr>
+          <w:p>
+            <w:pPr>
+              <w:rPr>
+                <w:rFonts w:eastAsia="Calibri"/>
+                <w:sz w:val="22"/>
+                <w:szCs w:val="22"/>
+              </w:rPr>
+            </w:pPr>
+          </w:p>
+        </w:tc>
+        <w:tc>
+          <w:tcPr>
+            <w:tcW w:w="3855" w:type="dxa"/>
+            <w:shd w:val="clear" w:color="auto" w:fill="auto"/>
+          </w:tcPr>
+          <w:p>
+            <w:pPr>
+              <w:rPr>
+                <w:rFonts w:eastAsia="Calibri"/>
+                <w:sz w:val="22"/>
+                <w:szCs w:val="22"/>
+              </w:rPr>
+            </w:pPr>
+            <w:r>
+              <w:rPr>
+                <w:rFonts w:eastAsia="Calibri"/>
+                <w:sz w:val="22"/>
+                <w:szCs w:val="22"/>
+              </w:rPr>
+              <w:t>Confirma la operación y redirige al usuario a la zona restringida</w:t>
+            </w:r>
+          </w:p>
+        </w:tc>
+      </w:tr>
+      <w:tr>
+        <w:trPr>
+          <w:trHeight w:val="54"/>
+        </w:trPr>
+        <w:tc>
+          <w:tcPr>
+            <w:tcW w:w="1667" w:type="dxa"/>
+            <w:tcBorders>
+              <w:top w:val="single" w:sz="4" w:space="0" w:color="auto"/>
+              <w:left w:val="single" w:sz="4" w:space="0" w:color="auto"/>
+              <w:bottom w:val="single" w:sz="4" w:space="0" w:color="auto"/>
+              <w:right w:val="single" w:sz="4" w:space="0" w:color="auto"/>
+            </w:tcBorders>
+            <w:shd w:val="clear" w:color="auto" w:fill="auto"/>
+          </w:tcPr>
+          <w:p>
+            <w:pPr>
+              <w:rPr>
+                <w:rFonts w:eastAsia="Calibri"/>
+                <w:sz w:val="22"/>
+                <w:szCs w:val="22"/>
+              </w:rPr>
+            </w:pPr>
+            <w:r>
+              <w:rPr>
+                <w:rFonts w:eastAsia="Calibri"/>
+                <w:sz w:val="22"/>
+                <w:szCs w:val="22"/>
+              </w:rPr>
+              <w:t>[A1]</w:t>
+            </w:r>
+          </w:p>
+        </w:tc>
+        <w:tc>
+          <w:tcPr>
+            <w:tcW w:w="328" w:type="dxa"/>
+            <w:tcBorders>
+              <w:top w:val="single" w:sz="4" w:space="0" w:color="auto"/>
+              <w:left w:val="single" w:sz="4" w:space="0" w:color="auto"/>
+              <w:bottom w:val="single" w:sz="4" w:space="0" w:color="auto"/>
+              <w:right w:val="single" w:sz="4" w:space="0" w:color="auto"/>
+            </w:tcBorders>
+            <w:shd w:val="clear" w:color="auto" w:fill="BFBFBF" w:themeFill="background1" w:themeFillShade="BF"/>
+          </w:tcPr>
+          <w:p>
+            <w:pPr>
+              <w:rPr>
+                <w:rFonts w:eastAsia="Calibri"/>
+                <w:sz w:val="22"/>
+                <w:szCs w:val="22"/>
+              </w:rPr>
+            </w:pPr>
+          </w:p>
+        </w:tc>
+        <w:tc>
+          <w:tcPr>
+            <w:tcW w:w="2650" w:type="dxa"/>
+            <w:tcBorders>
+              <w:top w:val="single" w:sz="4" w:space="0" w:color="auto"/>
+              <w:left w:val="single" w:sz="4" w:space="0" w:color="auto"/>
+              <w:bottom w:val="single" w:sz="4" w:space="0" w:color="auto"/>
+              <w:right w:val="single" w:sz="4" w:space="0" w:color="auto"/>
+            </w:tcBorders>
+            <w:shd w:val="clear" w:color="auto" w:fill="BFBFBF" w:themeFill="background1" w:themeFillShade="BF"/>
+          </w:tcPr>
+          <w:p>
+            <w:pPr>
+              <w:rPr>
+                <w:rFonts w:eastAsia="Calibri"/>
+                <w:sz w:val="22"/>
+                <w:szCs w:val="22"/>
+              </w:rPr>
+            </w:pPr>
+            <w:r>
+              <w:rPr>
+                <w:rFonts w:eastAsia="Calibri"/>
+                <w:sz w:val="22"/>
+                <w:szCs w:val="22"/>
+              </w:rPr>
+              <w:t>Acción del Actor</w:t>
+            </w:r>
+          </w:p>
+        </w:tc>
+        <w:tc>
+          <w:tcPr>
+            <w:tcW w:w="3855" w:type="dxa"/>
+            <w:tcBorders>
+              <w:top w:val="single" w:sz="4" w:space="0" w:color="auto"/>
+              <w:left w:val="single" w:sz="4" w:space="0" w:color="auto"/>
+              <w:bottom w:val="single" w:sz="4" w:space="0" w:color="auto"/>
+              <w:right w:val="single" w:sz="4" w:space="0" w:color="auto"/>
+            </w:tcBorders>
+            <w:shd w:val="clear" w:color="auto" w:fill="BFBFBF" w:themeFill="background1" w:themeFillShade="BF"/>
+          </w:tcPr>
+          <w:p>
+            <w:pPr>
+              <w:rPr>
+                <w:rFonts w:eastAsia="Calibri"/>
+                <w:sz w:val="22"/>
+                <w:szCs w:val="22"/>
+              </w:rPr>
+            </w:pPr>
+            <w:r>
+              <w:rPr>
+                <w:rFonts w:eastAsia="Calibri"/>
+                <w:sz w:val="22"/>
+                <w:szCs w:val="22"/>
+              </w:rPr>
+              <w:t>Respuesta del Sistema</w:t>
+            </w:r>
+          </w:p>
+        </w:tc>
+      </w:tr>
+      <w:tr>
+        <w:trPr>
+          <w:trHeight w:val="54"/>
+        </w:trPr>
+        <w:tc>
+          <w:tcPr>
+            <w:tcW w:w="1667" w:type="dxa"/>
+            <w:tcBorders>
+              <w:top w:val="single" w:sz="4" w:space="0" w:color="auto"/>
+              <w:left w:val="single" w:sz="4" w:space="0" w:color="auto"/>
+              <w:bottom w:val="single" w:sz="4" w:space="0" w:color="auto"/>
+              <w:right w:val="single" w:sz="4" w:space="0" w:color="auto"/>
+            </w:tcBorders>
+            <w:shd w:val="clear" w:color="auto" w:fill="auto"/>
+          </w:tcPr>
+          <w:p>
+            <w:pPr>
+              <w:rPr>
+                <w:rFonts w:eastAsia="Calibri"/>
+                <w:sz w:val="22"/>
+                <w:szCs w:val="22"/>
+              </w:rPr>
+            </w:pPr>
+          </w:p>
+        </w:tc>
+        <w:tc>
+          <w:tcPr>
+            <w:tcW w:w="328" w:type="dxa"/>
+            <w:tcBorders>
+              <w:top w:val="single" w:sz="4" w:space="0" w:color="auto"/>
+              <w:left w:val="single" w:sz="4" w:space="0" w:color="auto"/>
+              <w:bottom w:val="single" w:sz="4" w:space="0" w:color="auto"/>
+              <w:right w:val="single" w:sz="4" w:space="0" w:color="auto"/>
+            </w:tcBorders>
+            <w:shd w:val="clear" w:color="auto" w:fill="auto"/>
+          </w:tcPr>
+          <w:p>
+            <w:pPr>
+              <w:rPr>
+                <w:rFonts w:eastAsia="Calibri"/>
+                <w:sz w:val="22"/>
+                <w:szCs w:val="22"/>
+              </w:rPr>
+            </w:pPr>
+            <w:r>
+              <w:rPr>
+                <w:rFonts w:eastAsia="Calibri"/>
+                <w:sz w:val="22"/>
+                <w:szCs w:val="22"/>
+              </w:rPr>
+              <w:t>1</w:t>
+            </w:r>
+          </w:p>
+        </w:tc>
+        <w:tc>
+          <w:tcPr>
+            <w:tcW w:w="2650" w:type="dxa"/>
+            <w:tcBorders>
+              <w:top w:val="single" w:sz="4" w:space="0" w:color="auto"/>
+              <w:left w:val="single" w:sz="4" w:space="0" w:color="auto"/>
+              <w:bottom w:val="single" w:sz="4" w:space="0" w:color="auto"/>
+              <w:right w:val="single" w:sz="4" w:space="0" w:color="auto"/>
+            </w:tcBorders>
+            <w:shd w:val="clear" w:color="auto" w:fill="auto"/>
+          </w:tcPr>
+          <w:p>
+            <w:pPr>
+              <w:rPr>
+                <w:rFonts w:eastAsia="Calibri"/>
+                <w:sz w:val="22"/>
+                <w:szCs w:val="22"/>
+              </w:rPr>
+            </w:pPr>
+          </w:p>
+        </w:tc>
+        <w:tc>
+          <w:tcPr>
+            <w:tcW w:w="3855" w:type="dxa"/>
+            <w:tcBorders>
+              <w:top w:val="single" w:sz="4" w:space="0" w:color="auto"/>
+              <w:left w:val="single" w:sz="4" w:space="0" w:color="auto"/>
+              <w:bottom w:val="single" w:sz="4" w:space="0" w:color="auto"/>
+              <w:right w:val="single" w:sz="4" w:space="0" w:color="auto"/>
+            </w:tcBorders>
+            <w:shd w:val="clear" w:color="auto" w:fill="auto"/>
+          </w:tcPr>
+          <w:p>
+            <w:pPr>
+              <w:rPr>
+                <w:rFonts w:eastAsia="Calibri"/>
+                <w:sz w:val="22"/>
+                <w:szCs w:val="22"/>
+              </w:rPr>
+            </w:pPr>
+            <w:r>
+              <w:rPr>
+                <w:rFonts w:eastAsia="Calibri"/>
+                <w:sz w:val="22"/>
+                <w:szCs w:val="22"/>
+              </w:rPr>
+              <w:t xml:space="preserve">Si alguno de los datos introducidos por el usuario es incorrecto, se envía un </w:t>
+            </w:r>
+            <w:r>
+              <w:rPr>
+                <w:rFonts w:eastAsia="Calibri"/>
+                <w:sz w:val="22"/>
+                <w:szCs w:val="22"/>
+              </w:rPr>
+              <w:lastRenderedPageBreak/>
+              <w:t>mensaje de error y solicita que se rellene de nuevo</w:t>
+            </w:r>
+          </w:p>
+        </w:tc>
+      </w:tr>
+      <w:tr>
+        <w:trPr>
+          <w:trHeight w:val="54"/>
+        </w:trPr>
+        <w:tc>
+          <w:tcPr>
+            <w:tcW w:w="1667" w:type="dxa"/>
+            <w:tcBorders>
+              <w:top w:val="single" w:sz="4" w:space="0" w:color="auto"/>
+              <w:left w:val="single" w:sz="4" w:space="0" w:color="auto"/>
+              <w:bottom w:val="single" w:sz="4" w:space="0" w:color="auto"/>
+              <w:right w:val="single" w:sz="4" w:space="0" w:color="auto"/>
+            </w:tcBorders>
+            <w:shd w:val="clear" w:color="auto" w:fill="auto"/>
+          </w:tcPr>
+          <w:p>
+            <w:pPr>
+              <w:rPr>
+                <w:rFonts w:eastAsia="Calibri"/>
+                <w:sz w:val="22"/>
+                <w:szCs w:val="22"/>
+              </w:rPr>
+            </w:pPr>
+          </w:p>
+        </w:tc>
+        <w:tc>
+          <w:tcPr>
+            <w:tcW w:w="328" w:type="dxa"/>
+            <w:tcBorders>
+              <w:top w:val="single" w:sz="4" w:space="0" w:color="auto"/>
+              <w:left w:val="single" w:sz="4" w:space="0" w:color="auto"/>
+              <w:bottom w:val="single" w:sz="4" w:space="0" w:color="auto"/>
+              <w:right w:val="single" w:sz="4" w:space="0" w:color="auto"/>
+            </w:tcBorders>
+            <w:shd w:val="clear" w:color="auto" w:fill="auto"/>
+          </w:tcPr>
+          <w:p>
+            <w:pPr>
+              <w:rPr>
+                <w:rFonts w:eastAsia="Calibri"/>
+                <w:sz w:val="22"/>
+                <w:szCs w:val="22"/>
+              </w:rPr>
+            </w:pPr>
+            <w:r>
+              <w:rPr>
+                <w:rFonts w:eastAsia="Calibri"/>
+                <w:sz w:val="22"/>
+                <w:szCs w:val="22"/>
+              </w:rPr>
+              <w:t>2</w:t>
+            </w:r>
+          </w:p>
+        </w:tc>
+        <w:tc>
+          <w:tcPr>
+            <w:tcW w:w="2650" w:type="dxa"/>
+            <w:tcBorders>
+              <w:top w:val="single" w:sz="4" w:space="0" w:color="auto"/>
+              <w:left w:val="single" w:sz="4" w:space="0" w:color="auto"/>
+              <w:bottom w:val="single" w:sz="4" w:space="0" w:color="auto"/>
+              <w:right w:val="single" w:sz="4" w:space="0" w:color="auto"/>
+            </w:tcBorders>
+            <w:shd w:val="clear" w:color="auto" w:fill="auto"/>
+          </w:tcPr>
+          <w:p>
+            <w:pPr>
+              <w:rPr>
+                <w:rFonts w:eastAsia="Calibri"/>
+                <w:sz w:val="22"/>
+                <w:szCs w:val="22"/>
+              </w:rPr>
+            </w:pPr>
+            <w:r>
+              <w:rPr>
+                <w:rFonts w:eastAsia="Calibri"/>
+                <w:sz w:val="22"/>
+                <w:szCs w:val="22"/>
+              </w:rPr>
+              <w:t>Introduce los datos</w:t>
+            </w:r>
+          </w:p>
+        </w:tc>
+        <w:tc>
+          <w:tcPr>
+            <w:tcW w:w="3855" w:type="dxa"/>
+            <w:tcBorders>
+              <w:top w:val="single" w:sz="4" w:space="0" w:color="auto"/>
+              <w:left w:val="single" w:sz="4" w:space="0" w:color="auto"/>
+              <w:bottom w:val="single" w:sz="4" w:space="0" w:color="auto"/>
+              <w:right w:val="single" w:sz="4" w:space="0" w:color="auto"/>
+            </w:tcBorders>
+            <w:shd w:val="clear" w:color="auto" w:fill="auto"/>
+          </w:tcPr>
+          <w:p>
+            <w:pPr>
+              <w:rPr>
+                <w:rFonts w:eastAsia="Calibri"/>
+                <w:sz w:val="22"/>
+                <w:szCs w:val="22"/>
+              </w:rPr>
+            </w:pPr>
+          </w:p>
+        </w:tc>
+      </w:tr>
+    </w:tbl>
+    <w:p>
       <w:pPr>
         <w:pStyle w:val="Ttulo1"/>
       </w:pPr>
-      <w:bookmarkStart w:id="40" w:name="_Toc513389359"/>
       <w:r>
         <w:t xml:space="preserve">Diseño del </w:t>
       </w:r>
@@ -15421,7 +16406,6 @@
           <w:noProof/>
           <w:lang w:eastAsia="es-ES"/>
         </w:rPr>
-        <w:lastRenderedPageBreak/>
         <w:drawing>
           <wp:inline distT="0" distB="0" distL="0" distR="0" wp14:anchorId="7640D0CC" wp14:editId="77B78E2C">
             <wp:extent cx="5400040" cy="3771900"/>
@@ -15486,6 +16470,7 @@
           <w:noProof/>
           <w:lang w:eastAsia="es-ES"/>
         </w:rPr>
+        <w:lastRenderedPageBreak/>
         <w:drawing>
           <wp:inline distT="0" distB="0" distL="0" distR="0" wp14:anchorId="5360F760" wp14:editId="3F260159">
             <wp:extent cx="5400040" cy="3973195"/>
@@ -15550,7 +16535,6 @@
           <w:noProof/>
           <w:lang w:eastAsia="es-ES"/>
         </w:rPr>
-        <w:lastRenderedPageBreak/>
         <w:drawing>
           <wp:inline distT="0" distB="0" distL="0" distR="0" wp14:anchorId="4F710718" wp14:editId="6B6DC49C">
             <wp:extent cx="5400040" cy="2776220"/>
@@ -15615,6 +16599,7 @@
           <w:noProof/>
           <w:lang w:eastAsia="es-ES"/>
         </w:rPr>
+        <w:lastRenderedPageBreak/>
         <w:drawing>
           <wp:inline distT="0" distB="0" distL="0" distR="0" wp14:anchorId="37346D20" wp14:editId="101F257C">
             <wp:extent cx="5400040" cy="3258820"/>
@@ -15679,7 +16664,6 @@
           <w:noProof/>
           <w:lang w:eastAsia="es-ES"/>
         </w:rPr>
-        <w:lastRenderedPageBreak/>
         <w:drawing>
           <wp:inline distT="0" distB="0" distL="0" distR="0" wp14:anchorId="5EA63A74" wp14:editId="6FA2A5BD">
             <wp:extent cx="5400040" cy="3387725"/>
@@ -15744,6 +16728,7 @@
           <w:noProof/>
           <w:lang w:eastAsia="es-ES"/>
         </w:rPr>
+        <w:lastRenderedPageBreak/>
         <w:drawing>
           <wp:inline distT="0" distB="0" distL="0" distR="0" wp14:anchorId="0DC85BE5" wp14:editId="183B4481">
             <wp:extent cx="5400040" cy="3557905"/>
@@ -15802,7 +16787,6 @@
           <w:noProof/>
           <w:lang w:eastAsia="es-ES"/>
         </w:rPr>
-        <w:lastRenderedPageBreak/>
         <w:drawing>
           <wp:inline distT="0" distB="0" distL="0" distR="0" wp14:anchorId="3EE8E718" wp14:editId="22379E85">
             <wp:extent cx="5400040" cy="3170555"/>
@@ -15840,6 +16824,18 @@
         </w:drawing>
       </w:r>
     </w:p>
+    <w:p>
+      <w:r>
+        <w:t>Autenticar Usuario</w:t>
+      </w:r>
+    </w:p>
+    <w:p/>
+    <w:p>
+      <w:r>
+        <w:tab/>
+        <w:t>--------------------------</w:t>
+      </w:r>
+    </w:p>
     <w:p/>
     <w:p>
       <w:pPr>
@@ -15889,11 +16885,12 @@
           <w:noProof/>
           <w:lang w:eastAsia="es-ES"/>
         </w:rPr>
+        <w:lastRenderedPageBreak/>
         <w:drawing>
-          <wp:inline distT="0" distB="0" distL="0" distR="0" wp14:anchorId="3B186E13" wp14:editId="3343B0D6">
-            <wp:extent cx="5394960" cy="3657600"/>
-            <wp:effectExtent l="0" t="0" r="0" b="0"/>
-            <wp:docPr id="25" name="Imagen 25"/>
+          <wp:inline distT="0" distB="0" distL="0" distR="0" wp14:anchorId="3C03DD62" wp14:editId="4347C1D6">
+            <wp:extent cx="5400040" cy="3687445"/>
+            <wp:effectExtent l="0" t="0" r="0" b="8255"/>
+            <wp:docPr id="21" name="Imagen 21"/>
             <wp:cNvGraphicFramePr>
               <a:graphicFrameLocks xmlns:a="http://schemas.openxmlformats.org/drawingml/2006/main" noChangeAspect="1"/>
             </wp:cNvGraphicFramePr>
@@ -15901,36 +16898,23 @@
               <a:graphicData uri="http://schemas.openxmlformats.org/drawingml/2006/picture">
                 <pic:pic xmlns:pic="http://schemas.openxmlformats.org/drawingml/2006/picture">
                   <pic:nvPicPr>
-                    <pic:cNvPr id="0" name="Imagen 1"/>
-                    <pic:cNvPicPr>
-                      <a:picLocks noChangeAspect="1" noChangeArrowheads="1"/>
-                    </pic:cNvPicPr>
+                    <pic:cNvPr id="1" name=""/>
+                    <pic:cNvPicPr/>
                   </pic:nvPicPr>
                   <pic:blipFill>
-                    <a:blip r:embed="rId23">
-                      <a:extLst>
-                        <a:ext uri="{28A0092B-C50C-407E-A947-70E740481C1C}">
-                          <a14:useLocalDpi xmlns:a14="http://schemas.microsoft.com/office/drawing/2010/main" val="0"/>
-                        </a:ext>
-                      </a:extLst>
-                    </a:blip>
-                    <a:srcRect/>
+                    <a:blip r:embed="rId23"/>
                     <a:stretch>
                       <a:fillRect/>
                     </a:stretch>
                   </pic:blipFill>
-                  <pic:spPr bwMode="auto">
+                  <pic:spPr>
                     <a:xfrm>
                       <a:off x="0" y="0"/>
-                      <a:ext cx="5394960" cy="3657600"/>
+                      <a:ext cx="5400040" cy="3687445"/>
                     </a:xfrm>
                     <a:prstGeom prst="rect">
                       <a:avLst/>
                     </a:prstGeom>
-                    <a:noFill/>
-                    <a:ln>
-                      <a:noFill/>
-                    </a:ln>
                   </pic:spPr>
                 </pic:pic>
               </a:graphicData>
@@ -16032,7 +17016,6 @@
       </w:pPr>
       <w:bookmarkStart w:id="43" w:name="_Toc513389362"/>
       <w:r>
-        <w:lastRenderedPageBreak/>
         <w:t>Gestión de Datos e I</w:t>
       </w:r>
       <w:r>
@@ -16158,7 +17141,7 @@
       <w:r>
         <w:lastRenderedPageBreak/>
         <w:pict>
-          <v:shape id="_x0000_i1026" type="#_x0000_t75" style="width:423.85pt;height:429.95pt">
+          <v:shape id="_x0000_i1026" type="#_x0000_t75" style="width:423.6pt;height:430.15pt">
             <v:imagedata r:id="rId25" o:title="entidad_relacion"/>
           </v:shape>
         </w:pict>
@@ -39536,12 +40519,30 @@
         <w:t>Buscar Usuario</w:t>
       </w:r>
     </w:p>
-    <w:p/>
+    <w:p>
+      <w:r>
+        <w:tab/>
+        <w:t>-------</w:t>
+      </w:r>
+      <w:bookmarkStart w:id="48" w:name="_GoBack"/>
+      <w:bookmarkEnd w:id="48"/>
+    </w:p>
+    <w:p>
+      <w:r>
+        <w:t>Autenticar Usuario</w:t>
+      </w:r>
+    </w:p>
+    <w:p>
+      <w:r>
+        <w:tab/>
+        <w:t>-------</w:t>
+      </w:r>
+    </w:p>
     <w:p>
       <w:pPr>
         <w:pStyle w:val="Ttulo1"/>
       </w:pPr>
-      <w:bookmarkStart w:id="48" w:name="_Toc513389367"/>
+      <w:bookmarkStart w:id="49" w:name="_Toc513389367"/>
       <w:r>
         <w:t>Manual de</w:t>
       </w:r>
@@ -39551,20 +40552,20 @@
       <w:r>
         <w:t>suario</w:t>
       </w:r>
-      <w:bookmarkEnd w:id="48"/>
+      <w:bookmarkEnd w:id="49"/>
     </w:p>
     <w:p>
       <w:pPr>
         <w:pStyle w:val="Ttulo1"/>
       </w:pPr>
-      <w:bookmarkStart w:id="49" w:name="_Toc513389368"/>
+      <w:bookmarkStart w:id="50" w:name="_Toc513389368"/>
       <w:r>
         <w:t>Principales A</w:t>
       </w:r>
       <w:r>
         <w:t>portaciones</w:t>
       </w:r>
-      <w:bookmarkEnd w:id="49"/>
+      <w:bookmarkEnd w:id="50"/>
     </w:p>
     <w:p/>
     <w:p>
@@ -39688,8 +40689,6 @@
       <w:r>
         <w:t>r</w:t>
       </w:r>
-      <w:bookmarkStart w:id="50" w:name="_GoBack"/>
-      <w:bookmarkEnd w:id="50"/>
       <w:r>
         <w:t xml:space="preserve"> también a estos últimos </w:t>
       </w:r>
@@ -42395,7 +43394,7 @@
 </file>
 
 <file path=customXml/itemProps1.xml><?xml version="1.0" encoding="utf-8"?>
-<ds:datastoreItem xmlns:ds="http://schemas.openxmlformats.org/officeDocument/2006/customXml" ds:itemID="{3C19860F-B539-4709-82DB-2DD347093C06}">
+<ds:datastoreItem xmlns:ds="http://schemas.openxmlformats.org/officeDocument/2006/customXml" ds:itemID="{9F190146-CC58-404D-9CFA-3BC2834622B2}">
   <ds:schemaRefs>
     <ds:schemaRef ds:uri="http://schemas.openxmlformats.org/officeDocument/2006/bibliography"/>
   </ds:schemaRefs>

</xml_diff>